<commit_message>
Edited lab1.  web.js will be flappy because its specific for the user.
</commit_message>
<xml_diff>
--- a/labs/Lab_01-AppPush.docx
+++ b/labs/Lab_01-AppPush.docx
@@ -9,6 +9,7 @@
         <w:autoSpaceDN w:val="0"/>
         <w:adjustRightInd w:val="0"/>
         <w:rPr>
+          <w:rFonts w:ascii="Cambria" w:hAnsi="Cambria" w:cs="Cambria"/>
           <w:sz w:val="24"/>
           <w:szCs w:val="24"/>
         </w:rPr>
@@ -61,6 +62,30 @@
           <w:szCs w:val="24"/>
         </w:rPr>
         <w:t xml:space="preserve">Description: During this lab we will push an application, customize our push and review the files generated during the pushing process. </w:t>
+      </w:r>
+      <w:r>
+        <w:rPr>
+          <w:rFonts w:ascii="Cambria" w:hAnsi="Cambria" w:cs="Cambria"/>
+          <w:sz w:val="24"/>
+          <w:szCs w:val="24"/>
+        </w:rPr>
+        <w:t xml:space="preserve">We will also ensure that the developer </w:t>
+      </w:r>
+      <w:r>
+        <w:rPr>
+          <w:rFonts w:ascii="Cambria" w:hAnsi="Cambria" w:cs="Cambria" w:hint="eastAsia"/>
+          <w:sz w:val="24"/>
+          <w:szCs w:val="24"/>
+        </w:rPr>
+        <w:t>prerequisite</w:t>
+      </w:r>
+      <w:r>
+        <w:rPr>
+          <w:rFonts w:ascii="Cambria" w:hAnsi="Cambria" w:cs="Cambria"/>
+          <w:sz w:val="24"/>
+          <w:szCs w:val="24"/>
+        </w:rPr>
+        <w:t xml:space="preserve">s are installed to enable the application to run both locally and within cloudfoundry. </w:t>
       </w:r>
     </w:p>
     <w:p>
@@ -96,46 +121,625 @@
           <w:sz w:val="24"/>
           <w:szCs w:val="24"/>
         </w:rPr>
-        <w:t xml:space="preserve">Verify your access to Pivotal Web Services. You will set the API endpoint to Pivotal Web Services (api.run.pivotal.io) and login in with your credentials. </w:t>
-      </w:r>
-    </w:p>
-    <w:p>
-      <w:pPr>
-        <w:pStyle w:val="ListParagraph"/>
-        <w:widowControl w:val="0"/>
-        <w:autoSpaceDE w:val="0"/>
-        <w:autoSpaceDN w:val="0"/>
-        <w:adjustRightInd w:val="0"/>
-        <w:rPr>
-          <w:i/>
-          <w:sz w:val="24"/>
-          <w:szCs w:val="24"/>
-        </w:rPr>
-      </w:pPr>
-    </w:p>
-    <w:p>
-      <w:pPr>
-        <w:pStyle w:val="ListParagraph"/>
-        <w:widowControl w:val="0"/>
-        <w:autoSpaceDE w:val="0"/>
-        <w:autoSpaceDN w:val="0"/>
-        <w:adjustRightInd w:val="0"/>
-        <w:rPr>
-          <w:i/>
-          <w:sz w:val="24"/>
-          <w:szCs w:val="24"/>
-        </w:rPr>
-      </w:pPr>
-      <w:proofErr w:type="spellStart"/>
-      <w:r>
-        <w:rPr>
-          <w:i/>
-          <w:sz w:val="24"/>
-          <w:szCs w:val="24"/>
-        </w:rPr>
-        <w:t>cf</w:t>
-      </w:r>
-      <w:proofErr w:type="spellEnd"/>
+        <w:t xml:space="preserve">Verify node is installed and acquire the application. </w:t>
+      </w:r>
+    </w:p>
+    <w:p/>
+    <w:p>
+      <w:pPr>
+        <w:ind w:left="360"/>
+      </w:pPr>
+      <w:r>
+        <w:t xml:space="preserve">Node can be obtained from </w:t>
+      </w:r>
+      <w:hyperlink r:id="rId6" w:history="1">
+        <w:r>
+          <w:rPr>
+            <w:rStyle w:val="Hyperlink"/>
+          </w:rPr>
+          <w:t>http://nodejs.org/download/</w:t>
+        </w:r>
+      </w:hyperlink>
+      <w:r>
+        <w:t>.</w:t>
+      </w:r>
+      <w:r>
+        <w:t xml:space="preserve"> Select the right installer for your platform. After you have installed you can verify the installation with:</w:t>
+      </w:r>
+    </w:p>
+    <w:p>
+      <w:pPr>
+        <w:ind w:left="360"/>
+      </w:pPr>
+    </w:p>
+    <w:p>
+      <w:pPr>
+        <w:pStyle w:val="ListParagraph"/>
+        <w:widowControl w:val="0"/>
+        <w:autoSpaceDE w:val="0"/>
+        <w:autoSpaceDN w:val="0"/>
+        <w:adjustRightInd w:val="0"/>
+        <w:rPr>
+          <w:i/>
+          <w:sz w:val="24"/>
+          <w:szCs w:val="24"/>
+        </w:rPr>
+      </w:pPr>
+      <w:r>
+        <w:rPr>
+          <w:i/>
+          <w:sz w:val="24"/>
+          <w:szCs w:val="24"/>
+        </w:rPr>
+        <w:t xml:space="preserve">node </w:t>
+      </w:r>
+      <w:r>
+        <w:rPr>
+          <w:i/>
+          <w:sz w:val="24"/>
+          <w:szCs w:val="24"/>
+        </w:rPr>
+        <w:t>–</w:t>
+      </w:r>
+      <w:r>
+        <w:rPr>
+          <w:i/>
+          <w:sz w:val="24"/>
+          <w:szCs w:val="24"/>
+        </w:rPr>
+        <w:t>version</w:t>
+      </w:r>
+    </w:p>
+    <w:p>
+      <w:pPr>
+        <w:pStyle w:val="ListParagraph"/>
+        <w:widowControl w:val="0"/>
+        <w:autoSpaceDE w:val="0"/>
+        <w:autoSpaceDN w:val="0"/>
+        <w:adjustRightInd w:val="0"/>
+        <w:rPr>
+          <w:i/>
+          <w:sz w:val="24"/>
+          <w:szCs w:val="24"/>
+        </w:rPr>
+      </w:pPr>
+      <w:r>
+        <w:rPr>
+          <w:i/>
+          <w:sz w:val="24"/>
+          <w:szCs w:val="24"/>
+        </w:rPr>
+        <w:t xml:space="preserve">output  </w:t>
+      </w:r>
+      <w:r>
+        <w:rPr>
+          <w:i/>
+          <w:sz w:val="24"/>
+          <w:szCs w:val="24"/>
+        </w:rPr>
+        <w:t>v0.10.29</w:t>
+      </w:r>
+      <w:r>
+        <w:rPr>
+          <w:i/>
+          <w:sz w:val="24"/>
+          <w:szCs w:val="24"/>
+        </w:rPr>
+        <w:br/>
+      </w:r>
+    </w:p>
+    <w:p>
+      <w:pPr>
+        <w:pStyle w:val="ListParagraph"/>
+        <w:widowControl w:val="0"/>
+        <w:autoSpaceDE w:val="0"/>
+        <w:autoSpaceDN w:val="0"/>
+        <w:adjustRightInd w:val="0"/>
+        <w:rPr>
+          <w:i/>
+          <w:sz w:val="24"/>
+          <w:szCs w:val="24"/>
+        </w:rPr>
+      </w:pPr>
+      <w:r>
+        <w:rPr>
+          <w:i/>
+          <w:sz w:val="24"/>
+          <w:szCs w:val="24"/>
+        </w:rPr>
+        <w:t xml:space="preserve">npm </w:t>
+      </w:r>
+      <w:r>
+        <w:rPr>
+          <w:i/>
+          <w:sz w:val="24"/>
+          <w:szCs w:val="24"/>
+        </w:rPr>
+        <w:t>–</w:t>
+      </w:r>
+      <w:r>
+        <w:rPr>
+          <w:i/>
+          <w:sz w:val="24"/>
+          <w:szCs w:val="24"/>
+        </w:rPr>
+        <w:t>version</w:t>
+      </w:r>
+    </w:p>
+    <w:p>
+      <w:pPr>
+        <w:pStyle w:val="ListParagraph"/>
+        <w:widowControl w:val="0"/>
+        <w:autoSpaceDE w:val="0"/>
+        <w:autoSpaceDN w:val="0"/>
+        <w:adjustRightInd w:val="0"/>
+        <w:rPr>
+          <w:i/>
+          <w:sz w:val="24"/>
+          <w:szCs w:val="24"/>
+        </w:rPr>
+      </w:pPr>
+      <w:r>
+        <w:rPr>
+          <w:i/>
+          <w:sz w:val="24"/>
+          <w:szCs w:val="24"/>
+        </w:rPr>
+        <w:t>output:</w:t>
+      </w:r>
+    </w:p>
+    <w:p>
+      <w:pPr>
+        <w:pStyle w:val="ListParagraph"/>
+        <w:rPr>
+          <w:i/>
+          <w:sz w:val="24"/>
+          <w:szCs w:val="24"/>
+        </w:rPr>
+      </w:pPr>
+      <w:r>
+        <w:rPr>
+          <w:i/>
+          <w:sz w:val="24"/>
+          <w:szCs w:val="24"/>
+        </w:rPr>
+        <w:t>{ http_parser: '1.0',</w:t>
+      </w:r>
+    </w:p>
+    <w:p>
+      <w:pPr>
+        <w:pStyle w:val="ListParagraph"/>
+        <w:rPr>
+          <w:i/>
+          <w:sz w:val="24"/>
+          <w:szCs w:val="24"/>
+        </w:rPr>
+      </w:pPr>
+      <w:r>
+        <w:rPr>
+          <w:i/>
+          <w:sz w:val="24"/>
+          <w:szCs w:val="24"/>
+        </w:rPr>
+        <w:t xml:space="preserve">  node: '0.10.29',</w:t>
+      </w:r>
+    </w:p>
+    <w:p>
+      <w:pPr>
+        <w:pStyle w:val="ListParagraph"/>
+        <w:rPr>
+          <w:i/>
+          <w:sz w:val="24"/>
+          <w:szCs w:val="24"/>
+        </w:rPr>
+      </w:pPr>
+      <w:r>
+        <w:rPr>
+          <w:i/>
+          <w:sz w:val="24"/>
+          <w:szCs w:val="24"/>
+        </w:rPr>
+        <w:t xml:space="preserve">  v8: '3.14.5.9',</w:t>
+      </w:r>
+    </w:p>
+    <w:p>
+      <w:pPr>
+        <w:pStyle w:val="ListParagraph"/>
+        <w:rPr>
+          <w:i/>
+          <w:sz w:val="24"/>
+          <w:szCs w:val="24"/>
+        </w:rPr>
+      </w:pPr>
+      <w:r>
+        <w:rPr>
+          <w:i/>
+          <w:sz w:val="24"/>
+          <w:szCs w:val="24"/>
+        </w:rPr>
+        <w:t xml:space="preserve">  ares: '1.9.0-DEV',</w:t>
+      </w:r>
+    </w:p>
+    <w:p>
+      <w:pPr>
+        <w:pStyle w:val="ListParagraph"/>
+        <w:rPr>
+          <w:i/>
+          <w:sz w:val="24"/>
+          <w:szCs w:val="24"/>
+        </w:rPr>
+      </w:pPr>
+      <w:r>
+        <w:rPr>
+          <w:i/>
+          <w:sz w:val="24"/>
+          <w:szCs w:val="24"/>
+        </w:rPr>
+        <w:t xml:space="preserve">  uv: '0.10.27',</w:t>
+      </w:r>
+    </w:p>
+    <w:p>
+      <w:pPr>
+        <w:pStyle w:val="ListParagraph"/>
+        <w:rPr>
+          <w:i/>
+          <w:sz w:val="24"/>
+          <w:szCs w:val="24"/>
+        </w:rPr>
+      </w:pPr>
+      <w:r>
+        <w:rPr>
+          <w:i/>
+          <w:sz w:val="24"/>
+          <w:szCs w:val="24"/>
+        </w:rPr>
+        <w:t xml:space="preserve">  zlib: '1.2.3',</w:t>
+      </w:r>
+    </w:p>
+    <w:p>
+      <w:pPr>
+        <w:pStyle w:val="ListParagraph"/>
+        <w:rPr>
+          <w:i/>
+          <w:sz w:val="24"/>
+          <w:szCs w:val="24"/>
+        </w:rPr>
+      </w:pPr>
+      <w:r>
+        <w:rPr>
+          <w:i/>
+          <w:sz w:val="24"/>
+          <w:szCs w:val="24"/>
+        </w:rPr>
+        <w:t xml:space="preserve">  modules: '11',</w:t>
+      </w:r>
+    </w:p>
+    <w:p>
+      <w:pPr>
+        <w:pStyle w:val="ListParagraph"/>
+        <w:rPr>
+          <w:i/>
+          <w:sz w:val="24"/>
+          <w:szCs w:val="24"/>
+        </w:rPr>
+      </w:pPr>
+      <w:r>
+        <w:rPr>
+          <w:i/>
+          <w:sz w:val="24"/>
+          <w:szCs w:val="24"/>
+        </w:rPr>
+        <w:t xml:space="preserve">  openssl: '1.0.1h',</w:t>
+      </w:r>
+    </w:p>
+    <w:p>
+      <w:pPr>
+        <w:pStyle w:val="ListParagraph"/>
+        <w:rPr>
+          <w:i/>
+          <w:sz w:val="24"/>
+          <w:szCs w:val="24"/>
+        </w:rPr>
+      </w:pPr>
+      <w:r>
+        <w:rPr>
+          <w:i/>
+          <w:sz w:val="24"/>
+          <w:szCs w:val="24"/>
+        </w:rPr>
+        <w:t xml:space="preserve">  npm: '1.4.14',</w:t>
+      </w:r>
+    </w:p>
+    <w:p>
+      <w:pPr>
+        <w:pStyle w:val="ListParagraph"/>
+        <w:widowControl w:val="0"/>
+        <w:autoSpaceDE w:val="0"/>
+        <w:autoSpaceDN w:val="0"/>
+        <w:adjustRightInd w:val="0"/>
+        <w:rPr>
+          <w:i/>
+          <w:sz w:val="24"/>
+          <w:szCs w:val="24"/>
+        </w:rPr>
+      </w:pPr>
+      <w:r>
+        <w:rPr>
+          <w:i/>
+          <w:sz w:val="24"/>
+          <w:szCs w:val="24"/>
+        </w:rPr>
+        <w:t xml:space="preserve">  'PaaS-Workshop': '0.0.1' }</w:t>
+      </w:r>
+      <w:r>
+        <w:rPr>
+          <w:i/>
+          <w:sz w:val="24"/>
+          <w:szCs w:val="24"/>
+        </w:rPr>
+        <w:br/>
+      </w:r>
+    </w:p>
+    <w:p>
+      <w:pPr>
+        <w:pStyle w:val="ListParagraph"/>
+        <w:widowControl w:val="0"/>
+        <w:autoSpaceDE w:val="0"/>
+        <w:autoSpaceDN w:val="0"/>
+        <w:adjustRightInd w:val="0"/>
+        <w:rPr>
+          <w:sz w:val="24"/>
+          <w:szCs w:val="24"/>
+        </w:rPr>
+      </w:pPr>
+      <w:r>
+        <w:rPr>
+          <w:sz w:val="24"/>
+          <w:szCs w:val="24"/>
+        </w:rPr>
+        <w:t xml:space="preserve">Now you can checkout the sample application from github with the following command to a directory of your choice (e.g. for example /home/&lt;username&gt;/git-projects (linux) or /Users/&lt;username)/git-projects. </w:t>
+      </w:r>
+    </w:p>
+    <w:p>
+      <w:pPr>
+        <w:pStyle w:val="ListParagraph"/>
+        <w:widowControl w:val="0"/>
+        <w:autoSpaceDE w:val="0"/>
+        <w:autoSpaceDN w:val="0"/>
+        <w:adjustRightInd w:val="0"/>
+        <w:rPr>
+          <w:sz w:val="24"/>
+          <w:szCs w:val="24"/>
+        </w:rPr>
+      </w:pPr>
+    </w:p>
+    <w:p>
+      <w:pPr>
+        <w:pStyle w:val="ListParagraph"/>
+        <w:widowControl w:val="0"/>
+        <w:autoSpaceDE w:val="0"/>
+        <w:autoSpaceDN w:val="0"/>
+        <w:adjustRightInd w:val="0"/>
+        <w:rPr>
+          <w:i/>
+          <w:sz w:val="24"/>
+          <w:szCs w:val="24"/>
+        </w:rPr>
+      </w:pPr>
+      <w:r>
+        <w:rPr>
+          <w:i/>
+          <w:sz w:val="24"/>
+          <w:szCs w:val="24"/>
+        </w:rPr>
+        <w:t>Git clone https://github.com/wxlund/odca-paas-workshop.git</w:t>
+      </w:r>
+    </w:p>
+    <w:p>
+      <w:pPr>
+        <w:pStyle w:val="ListParagraph"/>
+        <w:widowControl w:val="0"/>
+        <w:autoSpaceDE w:val="0"/>
+        <w:autoSpaceDN w:val="0"/>
+        <w:adjustRightInd w:val="0"/>
+        <w:rPr>
+          <w:sz w:val="24"/>
+          <w:szCs w:val="24"/>
+        </w:rPr>
+      </w:pPr>
+    </w:p>
+    <w:p>
+      <w:pPr>
+        <w:pStyle w:val="ListParagraph"/>
+        <w:widowControl w:val="0"/>
+        <w:autoSpaceDE w:val="0"/>
+        <w:autoSpaceDN w:val="0"/>
+        <w:adjustRightInd w:val="0"/>
+        <w:rPr>
+          <w:sz w:val="24"/>
+          <w:szCs w:val="24"/>
+        </w:rPr>
+      </w:pPr>
+      <w:r>
+        <w:rPr>
+          <w:sz w:val="24"/>
+          <w:szCs w:val="24"/>
+        </w:rPr>
+        <w:t xml:space="preserve">Change your directory to the git project and install the packages required by the application. </w:t>
+      </w:r>
+    </w:p>
+    <w:p>
+      <w:pPr>
+        <w:pStyle w:val="ListParagraph"/>
+        <w:widowControl w:val="0"/>
+        <w:autoSpaceDE w:val="0"/>
+        <w:autoSpaceDN w:val="0"/>
+        <w:adjustRightInd w:val="0"/>
+        <w:rPr>
+          <w:sz w:val="24"/>
+          <w:szCs w:val="24"/>
+        </w:rPr>
+      </w:pPr>
+    </w:p>
+    <w:p>
+      <w:pPr>
+        <w:pStyle w:val="ListParagraph"/>
+        <w:widowControl w:val="0"/>
+        <w:autoSpaceDE w:val="0"/>
+        <w:autoSpaceDN w:val="0"/>
+        <w:adjustRightInd w:val="0"/>
+        <w:rPr>
+          <w:i/>
+          <w:sz w:val="24"/>
+          <w:szCs w:val="24"/>
+        </w:rPr>
+      </w:pPr>
+      <w:r>
+        <w:rPr>
+          <w:i/>
+          <w:sz w:val="24"/>
+          <w:szCs w:val="24"/>
+        </w:rPr>
+        <w:t xml:space="preserve">cd </w:t>
+      </w:r>
+      <w:r>
+        <w:rPr>
+          <w:i/>
+          <w:sz w:val="24"/>
+          <w:szCs w:val="24"/>
+        </w:rPr>
+        <w:t>odca-paas-workshop</w:t>
+      </w:r>
+    </w:p>
+    <w:p>
+      <w:pPr>
+        <w:pStyle w:val="ListParagraph"/>
+        <w:widowControl w:val="0"/>
+        <w:autoSpaceDE w:val="0"/>
+        <w:autoSpaceDN w:val="0"/>
+        <w:adjustRightInd w:val="0"/>
+        <w:rPr>
+          <w:i/>
+          <w:sz w:val="24"/>
+          <w:szCs w:val="24"/>
+        </w:rPr>
+      </w:pPr>
+      <w:r>
+        <w:rPr>
+          <w:i/>
+          <w:sz w:val="24"/>
+          <w:szCs w:val="24"/>
+        </w:rPr>
+        <w:t>npm install.</w:t>
+      </w:r>
+    </w:p>
+    <w:p>
+      <w:pPr>
+        <w:pStyle w:val="ListParagraph"/>
+        <w:widowControl w:val="0"/>
+        <w:autoSpaceDE w:val="0"/>
+        <w:autoSpaceDN w:val="0"/>
+        <w:adjustRightInd w:val="0"/>
+        <w:rPr>
+          <w:i/>
+          <w:sz w:val="24"/>
+          <w:szCs w:val="24"/>
+        </w:rPr>
+      </w:pPr>
+    </w:p>
+    <w:p>
+      <w:pPr>
+        <w:pStyle w:val="ListParagraph"/>
+        <w:widowControl w:val="0"/>
+        <w:autoSpaceDE w:val="0"/>
+        <w:autoSpaceDN w:val="0"/>
+        <w:adjustRightInd w:val="0"/>
+        <w:rPr>
+          <w:rFonts w:ascii="Cambria" w:hAnsi="Cambria" w:cs="Cambria"/>
+          <w:sz w:val="24"/>
+          <w:szCs w:val="24"/>
+        </w:rPr>
+      </w:pPr>
+      <w:r>
+        <w:rPr>
+          <w:rFonts w:ascii="Cambria" w:hAnsi="Cambria" w:cs="Cambria"/>
+          <w:sz w:val="24"/>
+          <w:szCs w:val="24"/>
+        </w:rPr>
+        <w:t xml:space="preserve">You can test the application by running locally with </w:t>
+      </w:r>
+    </w:p>
+    <w:p>
+      <w:pPr>
+        <w:pStyle w:val="ListParagraph"/>
+        <w:widowControl w:val="0"/>
+        <w:autoSpaceDE w:val="0"/>
+        <w:autoSpaceDN w:val="0"/>
+        <w:adjustRightInd w:val="0"/>
+        <w:rPr>
+          <w:i/>
+          <w:sz w:val="24"/>
+          <w:szCs w:val="24"/>
+        </w:rPr>
+      </w:pPr>
+    </w:p>
+    <w:p>
+      <w:pPr>
+        <w:pStyle w:val="ListParagraph"/>
+        <w:widowControl w:val="0"/>
+        <w:autoSpaceDE w:val="0"/>
+        <w:autoSpaceDN w:val="0"/>
+        <w:adjustRightInd w:val="0"/>
+        <w:rPr>
+          <w:i/>
+          <w:sz w:val="24"/>
+          <w:szCs w:val="24"/>
+        </w:rPr>
+      </w:pPr>
+      <w:r>
+        <w:rPr>
+          <w:i/>
+          <w:sz w:val="24"/>
+          <w:szCs w:val="24"/>
+        </w:rPr>
+        <w:t>node web.js</w:t>
+      </w:r>
+    </w:p>
+    <w:p>
+      <w:pPr>
+        <w:pStyle w:val="ListParagraph"/>
+        <w:widowControl w:val="0"/>
+        <w:autoSpaceDE w:val="0"/>
+        <w:autoSpaceDN w:val="0"/>
+        <w:adjustRightInd w:val="0"/>
+        <w:rPr>
+          <w:i/>
+          <w:sz w:val="24"/>
+          <w:szCs w:val="24"/>
+        </w:rPr>
+      </w:pPr>
+    </w:p>
+    <w:p>
+      <w:pPr>
+        <w:pStyle w:val="ListParagraph"/>
+        <w:widowControl w:val="0"/>
+        <w:autoSpaceDE w:val="0"/>
+        <w:autoSpaceDN w:val="0"/>
+        <w:adjustRightInd w:val="0"/>
+        <w:rPr>
+          <w:i/>
+          <w:sz w:val="24"/>
+          <w:szCs w:val="24"/>
+        </w:rPr>
+      </w:pPr>
+      <w:r>
+        <w:rPr>
+          <w:rFonts w:ascii="Cambria" w:hAnsi="Cambria" w:cs="Cambria"/>
+          <w:sz w:val="24"/>
+          <w:szCs w:val="24"/>
+        </w:rPr>
+        <w:t>and checking for “Hello World!” in your browser at</w:t>
+      </w:r>
       <w:r>
         <w:rPr>
           <w:i/>
@@ -144,62 +748,76 @@
         </w:rPr>
         <w:t xml:space="preserve"> </w:t>
       </w:r>
-      <w:proofErr w:type="spellStart"/>
-      <w:proofErr w:type="gramStart"/>
-      <w:r>
-        <w:rPr>
-          <w:i/>
-          <w:sz w:val="24"/>
-          <w:szCs w:val="24"/>
-        </w:rPr>
-        <w:t>api</w:t>
-      </w:r>
-      <w:proofErr w:type="spellEnd"/>
-      <w:proofErr w:type="gramEnd"/>
-      <w:r>
-        <w:rPr>
-          <w:i/>
-          <w:sz w:val="24"/>
-          <w:szCs w:val="24"/>
-        </w:rPr>
-        <w:t xml:space="preserve"> httsp://api.run.pivotal.io</w:t>
-      </w:r>
-    </w:p>
-    <w:p>
-      <w:pPr>
-        <w:pStyle w:val="ListParagraph"/>
-        <w:widowControl w:val="0"/>
-        <w:autoSpaceDE w:val="0"/>
-        <w:autoSpaceDN w:val="0"/>
-        <w:adjustRightInd w:val="0"/>
-        <w:rPr>
-          <w:i/>
-          <w:sz w:val="24"/>
-          <w:szCs w:val="24"/>
-        </w:rPr>
-      </w:pPr>
-      <w:proofErr w:type="spellStart"/>
-      <w:r>
-        <w:rPr>
-          <w:i/>
-          <w:sz w:val="24"/>
-          <w:szCs w:val="24"/>
-        </w:rPr>
-        <w:t>cf</w:t>
-      </w:r>
-      <w:proofErr w:type="spellEnd"/>
-      <w:r>
-        <w:rPr>
-          <w:i/>
-          <w:sz w:val="24"/>
-          <w:szCs w:val="24"/>
-        </w:rPr>
-        <w:t xml:space="preserve"> login</w:t>
-      </w:r>
-    </w:p>
-    <w:p>
-      <w:pPr>
-        <w:pStyle w:val="ListParagraph"/>
+      <w:bookmarkStart w:id="0" w:name="_GoBack"/>
+      <w:bookmarkEnd w:id="0"/>
+      <w:r>
+        <w:rPr>
+          <w:i/>
+          <w:sz w:val="24"/>
+          <w:szCs w:val="24"/>
+        </w:rPr>
+        <w:fldChar w:fldCharType="begin"/>
+      </w:r>
+      <w:r>
+        <w:rPr>
+          <w:i/>
+          <w:sz w:val="24"/>
+          <w:szCs w:val="24"/>
+        </w:rPr>
+        <w:instrText xml:space="preserve"> HYPERLINK "</w:instrText>
+      </w:r>
+      <w:r>
+        <w:rPr>
+          <w:i/>
+          <w:sz w:val="24"/>
+          <w:szCs w:val="24"/>
+        </w:rPr>
+        <w:instrText>http://localhost:4000</w:instrText>
+      </w:r>
+      <w:r>
+        <w:rPr>
+          <w:i/>
+          <w:sz w:val="24"/>
+          <w:szCs w:val="24"/>
+        </w:rPr>
+        <w:instrText xml:space="preserve">" </w:instrText>
+      </w:r>
+      <w:r>
+        <w:rPr>
+          <w:i/>
+          <w:sz w:val="24"/>
+          <w:szCs w:val="24"/>
+        </w:rPr>
+        <w:fldChar w:fldCharType="separate"/>
+      </w:r>
+      <w:r>
+        <w:rPr>
+          <w:rStyle w:val="Hyperlink"/>
+          <w:i/>
+          <w:sz w:val="24"/>
+          <w:szCs w:val="24"/>
+        </w:rPr>
+        <w:t>http://localhost:4000</w:t>
+      </w:r>
+      <w:r>
+        <w:rPr>
+          <w:i/>
+          <w:sz w:val="24"/>
+          <w:szCs w:val="24"/>
+        </w:rPr>
+        <w:fldChar w:fldCharType="end"/>
+      </w:r>
+      <w:r>
+        <w:rPr>
+          <w:i/>
+          <w:sz w:val="24"/>
+          <w:szCs w:val="24"/>
+        </w:rPr>
+        <w:t xml:space="preserve">. </w:t>
+      </w:r>
+    </w:p>
+    <w:p>
+      <w:pPr>
         <w:widowControl w:val="0"/>
         <w:autoSpaceDE w:val="0"/>
         <w:autoSpaceDN w:val="0"/>
@@ -228,47 +846,122 @@
       </w:pPr>
       <w:r>
         <w:rPr>
+          <w:sz w:val="24"/>
+          <w:szCs w:val="24"/>
+        </w:rPr>
+        <w:t xml:space="preserve">Verify your access to Pivotal Web Services. You will set the API </w:t>
+      </w:r>
+      <w:r>
+        <w:rPr>
+          <w:sz w:val="24"/>
+          <w:szCs w:val="24"/>
+        </w:rPr>
+        <w:lastRenderedPageBreak/>
+        <w:t xml:space="preserve">endpoint to Pivotal Web Services (api.run.pivotal.io) and login in with your credentials. </w:t>
+      </w:r>
+    </w:p>
+    <w:p>
+      <w:pPr>
+        <w:pStyle w:val="ListParagraph"/>
+        <w:widowControl w:val="0"/>
+        <w:autoSpaceDE w:val="0"/>
+        <w:autoSpaceDN w:val="0"/>
+        <w:adjustRightInd w:val="0"/>
+        <w:rPr>
+          <w:i/>
+          <w:sz w:val="24"/>
+          <w:szCs w:val="24"/>
+        </w:rPr>
+      </w:pPr>
+    </w:p>
+    <w:p>
+      <w:pPr>
+        <w:pStyle w:val="ListParagraph"/>
+        <w:widowControl w:val="0"/>
+        <w:autoSpaceDE w:val="0"/>
+        <w:autoSpaceDN w:val="0"/>
+        <w:adjustRightInd w:val="0"/>
+        <w:rPr>
+          <w:i/>
+          <w:sz w:val="24"/>
+          <w:szCs w:val="24"/>
+        </w:rPr>
+      </w:pPr>
+      <w:r>
+        <w:rPr>
+          <w:i/>
+          <w:sz w:val="24"/>
+          <w:szCs w:val="24"/>
+        </w:rPr>
+        <w:t>cf api httsp://api.run.pivotal.io</w:t>
+      </w:r>
+    </w:p>
+    <w:p>
+      <w:pPr>
+        <w:pStyle w:val="ListParagraph"/>
+        <w:widowControl w:val="0"/>
+        <w:autoSpaceDE w:val="0"/>
+        <w:autoSpaceDN w:val="0"/>
+        <w:adjustRightInd w:val="0"/>
+        <w:rPr>
+          <w:i/>
+          <w:sz w:val="24"/>
+          <w:szCs w:val="24"/>
+        </w:rPr>
+      </w:pPr>
+      <w:r>
+        <w:rPr>
+          <w:i/>
+          <w:sz w:val="24"/>
+          <w:szCs w:val="24"/>
+        </w:rPr>
+        <w:t>cf login</w:t>
+      </w:r>
+    </w:p>
+    <w:p>
+      <w:pPr>
+        <w:pStyle w:val="ListParagraph"/>
+        <w:widowControl w:val="0"/>
+        <w:autoSpaceDE w:val="0"/>
+        <w:autoSpaceDN w:val="0"/>
+        <w:adjustRightInd w:val="0"/>
+        <w:rPr>
+          <w:sz w:val="24"/>
+          <w:szCs w:val="24"/>
+        </w:rPr>
+      </w:pPr>
+    </w:p>
+    <w:p>
+      <w:pPr>
+        <w:pStyle w:val="ListParagraph"/>
+        <w:widowControl w:val="0"/>
+        <w:numPr>
+          <w:ilvl w:val="0"/>
+          <w:numId w:val="6"/>
+        </w:numPr>
+        <w:autoSpaceDE w:val="0"/>
+        <w:autoSpaceDN w:val="0"/>
+        <w:adjustRightInd w:val="0"/>
+        <w:rPr>
+          <w:sz w:val="24"/>
+          <w:szCs w:val="24"/>
+        </w:rPr>
+      </w:pPr>
+      <w:r>
+        <w:rPr>
           <w:rFonts w:ascii="Cambria" w:hAnsi="Cambria" w:cs="Cambria"/>
           <w:sz w:val="24"/>
           <w:szCs w:val="24"/>
         </w:rPr>
         <w:t xml:space="preserve">Change to the </w:t>
       </w:r>
-      <w:proofErr w:type="spellStart"/>
-      <w:r>
-        <w:rPr>
-          <w:rFonts w:ascii="Cambria" w:hAnsi="Cambria" w:cs="Cambria"/>
-          <w:sz w:val="24"/>
-          <w:szCs w:val="24"/>
-        </w:rPr>
-        <w:t>odca</w:t>
-      </w:r>
-      <w:proofErr w:type="spellEnd"/>
-      <w:r>
-        <w:rPr>
-          <w:rFonts w:ascii="Cambria" w:hAnsi="Cambria" w:cs="Cambria"/>
-          <w:sz w:val="24"/>
-          <w:szCs w:val="24"/>
-        </w:rPr>
-        <w:t>-</w:t>
-      </w:r>
-      <w:proofErr w:type="spellStart"/>
-      <w:r>
-        <w:rPr>
-          <w:rFonts w:ascii="Cambria" w:hAnsi="Cambria" w:cs="Cambria"/>
-          <w:sz w:val="24"/>
-          <w:szCs w:val="24"/>
-        </w:rPr>
-        <w:t>paas</w:t>
-      </w:r>
-      <w:proofErr w:type="spellEnd"/>
-      <w:r>
-        <w:rPr>
-          <w:rFonts w:ascii="Cambria" w:hAnsi="Cambria" w:cs="Cambria"/>
-          <w:sz w:val="24"/>
-          <w:szCs w:val="24"/>
-        </w:rPr>
-        <w:t>-workshop</w:t>
+      <w:r>
+        <w:rPr>
+          <w:rFonts w:ascii="Cambria" w:hAnsi="Cambria" w:cs="Cambria"/>
+          <w:sz w:val="24"/>
+          <w:szCs w:val="24"/>
+        </w:rPr>
+        <w:t>odca-paas-workshop</w:t>
       </w:r>
       <w:r>
         <w:rPr>
@@ -543,12 +1236,260 @@
           <w:sz w:val="24"/>
           <w:szCs w:val="24"/>
         </w:rPr>
-        <w:t>-</w:t>
-      </w:r>
-      <w:proofErr w:type="spellStart"/>
-      <w:r>
-        <w:rPr>
-          <w:rFonts w:ascii="Cambria" w:hAnsi="Cambria" w:cs="Cambria"/>
+        <w:t>-web</w:t>
+      </w:r>
+      <w:r>
+        <w:rPr>
+          <w:rFonts w:ascii="Cambria" w:hAnsi="Cambria" w:cs="Cambria"/>
+          <w:sz w:val="24"/>
+          <w:szCs w:val="24"/>
+        </w:rPr>
+        <w:t>.yml file</w:t>
+      </w:r>
+      <w:r>
+        <w:rPr>
+          <w:rFonts w:ascii="Cambria" w:hAnsi="Cambria" w:cs="Cambria"/>
+          <w:sz w:val="24"/>
+          <w:szCs w:val="24"/>
+        </w:rPr>
+        <w:t xml:space="preserve"> using your favorite editor</w:t>
+      </w:r>
+      <w:r>
+        <w:rPr>
+          <w:rFonts w:ascii="Cambria" w:hAnsi="Cambria" w:cs="Cambria"/>
+          <w:sz w:val="24"/>
+          <w:szCs w:val="24"/>
+        </w:rPr>
+        <w:t xml:space="preserve"> and </w:t>
+      </w:r>
+      <w:r>
+        <w:rPr>
+          <w:rFonts w:ascii="Cambria" w:hAnsi="Cambria" w:cs="Cambria"/>
+          <w:sz w:val="24"/>
+          <w:szCs w:val="24"/>
+        </w:rPr>
+        <w:t>modify the application name to be unique.</w:t>
+      </w:r>
+    </w:p>
+    <w:p>
+      <w:pPr>
+        <w:widowControl w:val="0"/>
+        <w:autoSpaceDE w:val="0"/>
+        <w:autoSpaceDN w:val="0"/>
+        <w:adjustRightInd w:val="0"/>
+        <w:ind w:left="360"/>
+        <w:rPr>
+          <w:rFonts w:ascii="Cambria" w:hAnsi="Cambria" w:cs="Cambria"/>
+          <w:sz w:val="24"/>
+          <w:szCs w:val="24"/>
+        </w:rPr>
+      </w:pPr>
+    </w:p>
+    <w:p>
+      <w:pPr>
+        <w:widowControl w:val="0"/>
+        <w:autoSpaceDE w:val="0"/>
+        <w:autoSpaceDN w:val="0"/>
+        <w:adjustRightInd w:val="0"/>
+        <w:ind w:left="720"/>
+        <w:rPr>
+          <w:rFonts w:ascii="Comic Sans MS" w:hAnsi="Comic Sans MS"/>
+          <w:sz w:val="24"/>
+          <w:szCs w:val="24"/>
+        </w:rPr>
+      </w:pPr>
+      <w:r>
+        <w:rPr>
+          <w:rFonts w:ascii="Comic Sans MS" w:hAnsi="Comic Sans MS"/>
+          <w:sz w:val="24"/>
+          <w:szCs w:val="24"/>
+        </w:rPr>
+        <w:t>---</w:t>
+      </w:r>
+    </w:p>
+    <w:p>
+      <w:pPr>
+        <w:widowControl w:val="0"/>
+        <w:autoSpaceDE w:val="0"/>
+        <w:autoSpaceDN w:val="0"/>
+        <w:adjustRightInd w:val="0"/>
+        <w:ind w:left="720"/>
+        <w:rPr>
+          <w:rFonts w:ascii="Comic Sans MS" w:hAnsi="Comic Sans MS"/>
+          <w:sz w:val="24"/>
+          <w:szCs w:val="24"/>
+        </w:rPr>
+      </w:pPr>
+      <w:r>
+        <w:rPr>
+          <w:rFonts w:ascii="Comic Sans MS" w:hAnsi="Comic Sans MS"/>
+          <w:sz w:val="24"/>
+          <w:szCs w:val="24"/>
+        </w:rPr>
+        <w:t>applications:</w:t>
+      </w:r>
+    </w:p>
+    <w:p>
+      <w:pPr>
+        <w:widowControl w:val="0"/>
+        <w:autoSpaceDE w:val="0"/>
+        <w:autoSpaceDN w:val="0"/>
+        <w:adjustRightInd w:val="0"/>
+        <w:ind w:left="720"/>
+        <w:rPr>
+          <w:rFonts w:ascii="Comic Sans MS" w:hAnsi="Comic Sans MS"/>
+          <w:sz w:val="24"/>
+          <w:szCs w:val="24"/>
+        </w:rPr>
+      </w:pPr>
+      <w:r>
+        <w:rPr>
+          <w:rFonts w:ascii="Comic Sans MS" w:hAnsi="Comic Sans MS"/>
+          <w:sz w:val="24"/>
+          <w:szCs w:val="24"/>
+        </w:rPr>
+        <w:t xml:space="preserve">- name: </w:t>
+      </w:r>
+      <w:r>
+        <w:rPr>
+          <w:rFonts w:ascii="Comic Sans MS" w:hAnsi="Comic Sans MS"/>
+          <w:sz w:val="24"/>
+          <w:szCs w:val="24"/>
+        </w:rPr>
+        <w:t>webjs</w:t>
+      </w:r>
+      <w:r>
+        <w:rPr>
+          <w:rFonts w:ascii="Comic Sans MS" w:hAnsi="Comic Sans MS"/>
+          <w:sz w:val="24"/>
+          <w:szCs w:val="24"/>
+        </w:rPr>
+        <w:t>-&lt;user number</w:t>
+      </w:r>
+      <w:r>
+        <w:rPr>
+          <w:rFonts w:ascii="Comic Sans MS" w:hAnsi="Comic Sans MS"/>
+          <w:sz w:val="24"/>
+          <w:szCs w:val="24"/>
+        </w:rPr>
+        <w:t xml:space="preserve"> or initials</w:t>
+      </w:r>
+      <w:r>
+        <w:rPr>
+          <w:rFonts w:ascii="Comic Sans MS" w:hAnsi="Comic Sans MS"/>
+          <w:sz w:val="24"/>
+          <w:szCs w:val="24"/>
+        </w:rPr>
+        <w:t>&gt;</w:t>
+      </w:r>
+    </w:p>
+    <w:p>
+      <w:pPr>
+        <w:widowControl w:val="0"/>
+        <w:autoSpaceDE w:val="0"/>
+        <w:autoSpaceDN w:val="0"/>
+        <w:adjustRightInd w:val="0"/>
+        <w:ind w:left="720"/>
+        <w:rPr>
+          <w:rFonts w:ascii="Comic Sans MS" w:hAnsi="Comic Sans MS"/>
+          <w:sz w:val="24"/>
+          <w:szCs w:val="24"/>
+        </w:rPr>
+      </w:pPr>
+      <w:r>
+        <w:rPr>
+          <w:rFonts w:ascii="Comic Sans MS" w:hAnsi="Comic Sans MS"/>
+          <w:sz w:val="24"/>
+          <w:szCs w:val="24"/>
+        </w:rPr>
+        <w:t xml:space="preserve">  memory: 256M</w:t>
+      </w:r>
+    </w:p>
+    <w:p>
+      <w:pPr>
+        <w:widowControl w:val="0"/>
+        <w:autoSpaceDE w:val="0"/>
+        <w:autoSpaceDN w:val="0"/>
+        <w:adjustRightInd w:val="0"/>
+        <w:ind w:left="720"/>
+        <w:rPr>
+          <w:sz w:val="24"/>
+          <w:szCs w:val="24"/>
+        </w:rPr>
+      </w:pPr>
+    </w:p>
+    <w:p>
+      <w:pPr>
+        <w:widowControl w:val="0"/>
+        <w:autoSpaceDE w:val="0"/>
+        <w:autoSpaceDN w:val="0"/>
+        <w:adjustRightInd w:val="0"/>
+        <w:ind w:left="360"/>
+        <w:rPr>
+          <w:rFonts w:asciiTheme="minorHAnsi" w:hAnsiTheme="minorHAnsi"/>
+          <w:sz w:val="24"/>
+          <w:szCs w:val="24"/>
+        </w:rPr>
+      </w:pPr>
+      <w:r>
+        <w:rPr>
+          <w:rFonts w:asciiTheme="minorHAnsi" w:hAnsiTheme="minorHAnsi"/>
+          <w:sz w:val="24"/>
+          <w:szCs w:val="24"/>
+        </w:rPr>
+        <w:t xml:space="preserve">Then </w:t>
+      </w:r>
+      <w:r>
+        <w:rPr>
+          <w:rFonts w:asciiTheme="minorHAnsi" w:hAnsiTheme="minorHAnsi"/>
+          <w:sz w:val="24"/>
+          <w:szCs w:val="24"/>
+        </w:rPr>
+        <w:t>the app can be pushed to your account in cloud foundry with the following command:</w:t>
+      </w:r>
+    </w:p>
+    <w:p>
+      <w:pPr>
+        <w:widowControl w:val="0"/>
+        <w:autoSpaceDE w:val="0"/>
+        <w:autoSpaceDN w:val="0"/>
+        <w:adjustRightInd w:val="0"/>
+        <w:ind w:left="720"/>
+        <w:rPr>
+          <w:sz w:val="24"/>
+          <w:szCs w:val="24"/>
+        </w:rPr>
+      </w:pPr>
+    </w:p>
+    <w:p>
+      <w:pPr>
+        <w:widowControl w:val="0"/>
+        <w:autoSpaceDE w:val="0"/>
+        <w:autoSpaceDN w:val="0"/>
+        <w:adjustRightInd w:val="0"/>
+        <w:ind w:left="360" w:firstLine="360"/>
+        <w:rPr>
+          <w:i/>
+          <w:iCs/>
+          <w:sz w:val="24"/>
+          <w:szCs w:val="24"/>
+        </w:rPr>
+      </w:pPr>
+      <w:r>
+        <w:rPr>
+          <w:rFonts w:ascii="Cambria" w:hAnsi="Cambria" w:cs="Cambria"/>
+          <w:i/>
+          <w:iCs/>
+          <w:sz w:val="24"/>
+          <w:szCs w:val="24"/>
+        </w:rPr>
+        <w:t>cf push -f manifest-</w:t>
+      </w:r>
+      <w:r>
+        <w:rPr>
+          <w:rFonts w:ascii="Cambria" w:hAnsi="Cambria" w:cs="Cambria"/>
+          <w:i/>
+          <w:iCs/>
           <w:sz w:val="24"/>
           <w:szCs w:val="24"/>
         </w:rPr>
@@ -557,44 +1498,36 @@
       <w:r>
         <w:rPr>
           <w:rFonts w:ascii="Cambria" w:hAnsi="Cambria" w:cs="Cambria"/>
-          <w:sz w:val="24"/>
-          <w:szCs w:val="24"/>
-        </w:rPr>
-        <w:t>.yml</w:t>
-      </w:r>
-      <w:proofErr w:type="spellEnd"/>
-      <w:r>
-        <w:rPr>
-          <w:rFonts w:ascii="Cambria" w:hAnsi="Cambria" w:cs="Cambria"/>
-          <w:sz w:val="24"/>
-          <w:szCs w:val="24"/>
-        </w:rPr>
-        <w:t xml:space="preserve"> file</w:t>
-      </w:r>
-      <w:r>
-        <w:rPr>
-          <w:rFonts w:ascii="Cambria" w:hAnsi="Cambria" w:cs="Cambria"/>
-          <w:sz w:val="24"/>
-          <w:szCs w:val="24"/>
-        </w:rPr>
-        <w:t xml:space="preserve"> using your favorite editor</w:t>
-      </w:r>
-      <w:r>
-        <w:rPr>
-          <w:rFonts w:ascii="Cambria" w:hAnsi="Cambria" w:cs="Cambria"/>
-          <w:sz w:val="24"/>
-          <w:szCs w:val="24"/>
-        </w:rPr>
-        <w:t xml:space="preserve"> and </w:t>
-      </w:r>
-      <w:r>
-        <w:rPr>
-          <w:rFonts w:ascii="Cambria" w:hAnsi="Cambria" w:cs="Cambria"/>
-          <w:sz w:val="24"/>
-          <w:szCs w:val="24"/>
-        </w:rPr>
-        <w:t>modify the application name to be unique.</w:t>
-      </w:r>
+          <w:i/>
+          <w:iCs/>
+          <w:sz w:val="24"/>
+          <w:szCs w:val="24"/>
+        </w:rPr>
+        <w:t xml:space="preserve">.yml </w:t>
+      </w:r>
+      <w:r>
+        <w:rPr>
+          <w:rFonts w:ascii="Cambria" w:hAnsi="Cambria" w:cs="Cambria"/>
+          <w:i/>
+          <w:iCs/>
+          <w:sz w:val="24"/>
+          <w:szCs w:val="24"/>
+        </w:rPr>
+        <w:t xml:space="preserve"> –i 2</w:t>
+      </w:r>
+    </w:p>
+    <w:p>
+      <w:pPr>
+        <w:widowControl w:val="0"/>
+        <w:autoSpaceDE w:val="0"/>
+        <w:autoSpaceDN w:val="0"/>
+        <w:adjustRightInd w:val="0"/>
+        <w:ind w:left="360" w:firstLine="360"/>
+        <w:rPr>
+          <w:sz w:val="24"/>
+          <w:szCs w:val="24"/>
+        </w:rPr>
+      </w:pPr>
     </w:p>
     <w:p>
       <w:pPr>
@@ -604,368 +1537,14 @@
         <w:adjustRightInd w:val="0"/>
         <w:ind w:left="360"/>
         <w:rPr>
-          <w:rFonts w:ascii="Cambria" w:hAnsi="Cambria" w:cs="Cambria"/>
-          <w:sz w:val="24"/>
-          <w:szCs w:val="24"/>
-        </w:rPr>
-      </w:pPr>
-    </w:p>
-    <w:p>
-      <w:pPr>
-        <w:widowControl w:val="0"/>
-        <w:autoSpaceDE w:val="0"/>
-        <w:autoSpaceDN w:val="0"/>
-        <w:adjustRightInd w:val="0"/>
-        <w:ind w:left="720"/>
-        <w:rPr>
-          <w:rFonts w:ascii="Comic Sans MS" w:hAnsi="Comic Sans MS"/>
-          <w:sz w:val="24"/>
-          <w:szCs w:val="24"/>
-        </w:rPr>
-      </w:pPr>
-      <w:r>
-        <w:rPr>
-          <w:rFonts w:ascii="Comic Sans MS" w:hAnsi="Comic Sans MS"/>
-          <w:sz w:val="24"/>
-          <w:szCs w:val="24"/>
-        </w:rPr>
-        <w:t>---</w:t>
-      </w:r>
-    </w:p>
-    <w:p>
-      <w:pPr>
-        <w:widowControl w:val="0"/>
-        <w:autoSpaceDE w:val="0"/>
-        <w:autoSpaceDN w:val="0"/>
-        <w:adjustRightInd w:val="0"/>
-        <w:ind w:left="720"/>
-        <w:rPr>
-          <w:rFonts w:ascii="Comic Sans MS" w:hAnsi="Comic Sans MS"/>
-          <w:sz w:val="24"/>
-          <w:szCs w:val="24"/>
-        </w:rPr>
-      </w:pPr>
-      <w:proofErr w:type="gramStart"/>
-      <w:r>
-        <w:rPr>
-          <w:rFonts w:ascii="Comic Sans MS" w:hAnsi="Comic Sans MS"/>
-          <w:sz w:val="24"/>
-          <w:szCs w:val="24"/>
-        </w:rPr>
-        <w:t>applications</w:t>
-      </w:r>
-      <w:proofErr w:type="gramEnd"/>
-      <w:r>
-        <w:rPr>
-          <w:rFonts w:ascii="Comic Sans MS" w:hAnsi="Comic Sans MS"/>
-          <w:sz w:val="24"/>
-          <w:szCs w:val="24"/>
-        </w:rPr>
-        <w:t>:</w:t>
-      </w:r>
-    </w:p>
-    <w:p>
-      <w:pPr>
-        <w:widowControl w:val="0"/>
-        <w:autoSpaceDE w:val="0"/>
-        <w:autoSpaceDN w:val="0"/>
-        <w:adjustRightInd w:val="0"/>
-        <w:ind w:left="720"/>
-        <w:rPr>
-          <w:rFonts w:ascii="Comic Sans MS" w:hAnsi="Comic Sans MS"/>
-          <w:sz w:val="24"/>
-          <w:szCs w:val="24"/>
-        </w:rPr>
-      </w:pPr>
-      <w:r>
-        <w:rPr>
-          <w:rFonts w:ascii="Comic Sans MS" w:hAnsi="Comic Sans MS"/>
-          <w:sz w:val="24"/>
-          <w:szCs w:val="24"/>
-        </w:rPr>
-        <w:t xml:space="preserve">- </w:t>
-      </w:r>
-      <w:proofErr w:type="gramStart"/>
-      <w:r>
-        <w:rPr>
-          <w:rFonts w:ascii="Comic Sans MS" w:hAnsi="Comic Sans MS"/>
-          <w:sz w:val="24"/>
-          <w:szCs w:val="24"/>
-        </w:rPr>
-        <w:t>name</w:t>
-      </w:r>
-      <w:proofErr w:type="gramEnd"/>
-      <w:r>
-        <w:rPr>
-          <w:rFonts w:ascii="Comic Sans MS" w:hAnsi="Comic Sans MS"/>
-          <w:sz w:val="24"/>
-          <w:szCs w:val="24"/>
-        </w:rPr>
-        <w:t xml:space="preserve">: </w:t>
-      </w:r>
-      <w:proofErr w:type="spellStart"/>
-      <w:r>
-        <w:rPr>
-          <w:rFonts w:ascii="Comic Sans MS" w:hAnsi="Comic Sans MS"/>
-          <w:sz w:val="24"/>
-          <w:szCs w:val="24"/>
-        </w:rPr>
-        <w:t>webjs</w:t>
-      </w:r>
-      <w:proofErr w:type="spellEnd"/>
-      <w:r>
-        <w:rPr>
-          <w:rFonts w:ascii="Comic Sans MS" w:hAnsi="Comic Sans MS"/>
-          <w:sz w:val="24"/>
-          <w:szCs w:val="24"/>
-        </w:rPr>
-        <w:t>-&lt;user number</w:t>
-      </w:r>
-      <w:r>
-        <w:rPr>
-          <w:rFonts w:ascii="Comic Sans MS" w:hAnsi="Comic Sans MS"/>
-          <w:sz w:val="24"/>
-          <w:szCs w:val="24"/>
-        </w:rPr>
-        <w:t xml:space="preserve"> or initials</w:t>
-      </w:r>
-      <w:r>
-        <w:rPr>
-          <w:rFonts w:ascii="Comic Sans MS" w:hAnsi="Comic Sans MS"/>
-          <w:sz w:val="24"/>
-          <w:szCs w:val="24"/>
-        </w:rPr>
-        <w:t>&gt;</w:t>
-      </w:r>
-    </w:p>
-    <w:p>
-      <w:pPr>
-        <w:widowControl w:val="0"/>
-        <w:autoSpaceDE w:val="0"/>
-        <w:autoSpaceDN w:val="0"/>
-        <w:adjustRightInd w:val="0"/>
-        <w:ind w:left="720"/>
-        <w:rPr>
-          <w:rFonts w:ascii="Comic Sans MS" w:hAnsi="Comic Sans MS"/>
-          <w:sz w:val="24"/>
-          <w:szCs w:val="24"/>
-        </w:rPr>
-      </w:pPr>
-      <w:r>
-        <w:rPr>
-          <w:rFonts w:ascii="Comic Sans MS" w:hAnsi="Comic Sans MS"/>
-          <w:sz w:val="24"/>
-          <w:szCs w:val="24"/>
-        </w:rPr>
-        <w:t xml:space="preserve">  </w:t>
-      </w:r>
-      <w:proofErr w:type="gramStart"/>
-      <w:r>
-        <w:rPr>
-          <w:rFonts w:ascii="Comic Sans MS" w:hAnsi="Comic Sans MS"/>
-          <w:sz w:val="24"/>
-          <w:szCs w:val="24"/>
-        </w:rPr>
-        <w:t>memory</w:t>
-      </w:r>
-      <w:proofErr w:type="gramEnd"/>
-      <w:r>
-        <w:rPr>
-          <w:rFonts w:ascii="Comic Sans MS" w:hAnsi="Comic Sans MS"/>
-          <w:sz w:val="24"/>
-          <w:szCs w:val="24"/>
-        </w:rPr>
-        <w:t>: 256M</w:t>
-      </w:r>
-    </w:p>
-    <w:p>
-      <w:pPr>
-        <w:widowControl w:val="0"/>
-        <w:autoSpaceDE w:val="0"/>
-        <w:autoSpaceDN w:val="0"/>
-        <w:adjustRightInd w:val="0"/>
-        <w:ind w:left="720"/>
-        <w:rPr>
-          <w:sz w:val="24"/>
-          <w:szCs w:val="24"/>
-        </w:rPr>
-      </w:pPr>
-    </w:p>
-    <w:p>
-      <w:pPr>
-        <w:widowControl w:val="0"/>
-        <w:autoSpaceDE w:val="0"/>
-        <w:autoSpaceDN w:val="0"/>
-        <w:adjustRightInd w:val="0"/>
-        <w:ind w:left="360"/>
-        <w:rPr>
           <w:rFonts w:asciiTheme="minorHAnsi" w:hAnsiTheme="minorHAnsi"/>
           <w:sz w:val="24"/>
           <w:szCs w:val="24"/>
         </w:rPr>
       </w:pPr>
-      <w:bookmarkStart w:id="0" w:name="_GoBack"/>
-      <w:bookmarkEnd w:id="0"/>
       <w:r>
         <w:rPr>
           <w:rFonts w:asciiTheme="minorHAnsi" w:hAnsiTheme="minorHAnsi"/>
-          <w:sz w:val="24"/>
-          <w:szCs w:val="24"/>
-        </w:rPr>
-        <w:t xml:space="preserve">Then </w:t>
-      </w:r>
-      <w:r>
-        <w:rPr>
-          <w:rFonts w:asciiTheme="minorHAnsi" w:hAnsiTheme="minorHAnsi"/>
-          <w:sz w:val="24"/>
-          <w:szCs w:val="24"/>
-        </w:rPr>
-        <w:t>the app can be pushed to your account in cloud foundry with the following command:</w:t>
-      </w:r>
-    </w:p>
-    <w:p>
-      <w:pPr>
-        <w:widowControl w:val="0"/>
-        <w:autoSpaceDE w:val="0"/>
-        <w:autoSpaceDN w:val="0"/>
-        <w:adjustRightInd w:val="0"/>
-        <w:ind w:left="720"/>
-        <w:rPr>
-          <w:sz w:val="24"/>
-          <w:szCs w:val="24"/>
-        </w:rPr>
-      </w:pPr>
-    </w:p>
-    <w:p>
-      <w:pPr>
-        <w:widowControl w:val="0"/>
-        <w:autoSpaceDE w:val="0"/>
-        <w:autoSpaceDN w:val="0"/>
-        <w:adjustRightInd w:val="0"/>
-        <w:ind w:left="360" w:firstLine="360"/>
-        <w:rPr>
-          <w:i/>
-          <w:iCs/>
-          <w:sz w:val="24"/>
-          <w:szCs w:val="24"/>
-        </w:rPr>
-      </w:pPr>
-      <w:proofErr w:type="spellStart"/>
-      <w:r>
-        <w:rPr>
-          <w:rFonts w:ascii="Cambria" w:hAnsi="Cambria" w:cs="Cambria"/>
-          <w:i/>
-          <w:iCs/>
-          <w:sz w:val="24"/>
-          <w:szCs w:val="24"/>
-        </w:rPr>
-        <w:t>cf</w:t>
-      </w:r>
-      <w:proofErr w:type="spellEnd"/>
-      <w:r>
-        <w:rPr>
-          <w:rFonts w:ascii="Cambria" w:hAnsi="Cambria" w:cs="Cambria"/>
-          <w:i/>
-          <w:iCs/>
-          <w:sz w:val="24"/>
-          <w:szCs w:val="24"/>
-        </w:rPr>
-        <w:t xml:space="preserve"> push -f manifest-</w:t>
-      </w:r>
-      <w:proofErr w:type="spellStart"/>
-      <w:r>
-        <w:rPr>
-          <w:rFonts w:ascii="Cambria" w:hAnsi="Cambria" w:cs="Cambria"/>
-          <w:i/>
-          <w:iCs/>
-          <w:sz w:val="24"/>
-          <w:szCs w:val="24"/>
-        </w:rPr>
-        <w:t>web</w:t>
-      </w:r>
-      <w:r>
-        <w:rPr>
-          <w:rFonts w:ascii="Cambria" w:hAnsi="Cambria" w:cs="Cambria"/>
-          <w:i/>
-          <w:iCs/>
-          <w:sz w:val="24"/>
-          <w:szCs w:val="24"/>
-        </w:rPr>
-        <w:t>.yml</w:t>
-      </w:r>
-      <w:proofErr w:type="spellEnd"/>
-      <w:r>
-        <w:rPr>
-          <w:rFonts w:ascii="Cambria" w:hAnsi="Cambria" w:cs="Cambria"/>
-          <w:i/>
-          <w:iCs/>
-          <w:sz w:val="24"/>
-          <w:szCs w:val="24"/>
-        </w:rPr>
-        <w:t xml:space="preserve"> </w:t>
-      </w:r>
-      <w:r>
-        <w:rPr>
-          <w:rFonts w:ascii="Cambria" w:hAnsi="Cambria" w:cs="Cambria"/>
-          <w:i/>
-          <w:iCs/>
-          <w:sz w:val="24"/>
-          <w:szCs w:val="24"/>
-        </w:rPr>
-        <w:t xml:space="preserve"> –</w:t>
-      </w:r>
-      <w:proofErr w:type="spellStart"/>
-      <w:r>
-        <w:rPr>
-          <w:rFonts w:ascii="Cambria" w:hAnsi="Cambria" w:cs="Cambria"/>
-          <w:i/>
-          <w:iCs/>
-          <w:sz w:val="24"/>
-          <w:szCs w:val="24"/>
-        </w:rPr>
-        <w:t>i</w:t>
-      </w:r>
-      <w:proofErr w:type="spellEnd"/>
-      <w:r>
-        <w:rPr>
-          <w:rFonts w:ascii="Cambria" w:hAnsi="Cambria" w:cs="Cambria"/>
-          <w:i/>
-          <w:iCs/>
-          <w:sz w:val="24"/>
-          <w:szCs w:val="24"/>
-        </w:rPr>
-        <w:t xml:space="preserve"> 2</w:t>
-      </w:r>
-    </w:p>
-    <w:p>
-      <w:pPr>
-        <w:widowControl w:val="0"/>
-        <w:autoSpaceDE w:val="0"/>
-        <w:autoSpaceDN w:val="0"/>
-        <w:adjustRightInd w:val="0"/>
-        <w:ind w:left="360" w:firstLine="360"/>
-        <w:rPr>
-          <w:sz w:val="24"/>
-          <w:szCs w:val="24"/>
-        </w:rPr>
-      </w:pPr>
-    </w:p>
-    <w:p>
-      <w:pPr>
-        <w:widowControl w:val="0"/>
-        <w:autoSpaceDE w:val="0"/>
-        <w:autoSpaceDN w:val="0"/>
-        <w:adjustRightInd w:val="0"/>
-        <w:ind w:firstLine="360"/>
-        <w:rPr>
-          <w:sz w:val="24"/>
-          <w:szCs w:val="24"/>
-          <w:u w:color="0000FF"/>
-        </w:rPr>
-      </w:pPr>
-      <w:r>
-        <w:rPr>
-          <w:rFonts w:ascii="Cambria" w:hAnsi="Cambria" w:cs="Cambria"/>
           <w:sz w:val="24"/>
           <w:szCs w:val="24"/>
         </w:rPr>
@@ -974,67 +1553,107 @@
       <w:hyperlink w:history="1">
         <w:r>
           <w:rPr>
-            <w:rStyle w:val="Hyperlink"/>
-            <w:rFonts w:ascii="Cambria" w:hAnsi="Cambria" w:cs="Cambria"/>
-            <w:sz w:val="24"/>
-            <w:szCs w:val="24"/>
-            <w:u w:color="0000FF"/>
+            <w:rFonts w:asciiTheme="minorHAnsi" w:hAnsiTheme="minorHAnsi"/>
           </w:rPr>
           <w:t>http://web.js-&lt;user</w:t>
         </w:r>
       </w:hyperlink>
       <w:r>
         <w:rPr>
-          <w:rFonts w:ascii="Cambria" w:hAnsi="Cambria" w:cs="Cambria"/>
-          <w:color w:val="0000FF"/>
-          <w:sz w:val="24"/>
-          <w:szCs w:val="24"/>
-          <w:u w:val="single" w:color="0000FF"/>
+          <w:rFonts w:asciiTheme="minorHAnsi" w:hAnsiTheme="minorHAnsi"/>
+          <w:sz w:val="24"/>
+          <w:szCs w:val="24"/>
         </w:rPr>
         <w:t xml:space="preserve"> number</w:t>
       </w:r>
       <w:r>
         <w:rPr>
-          <w:rFonts w:ascii="Cambria" w:hAnsi="Cambria" w:cs="Cambria"/>
-          <w:color w:val="0000FF"/>
-          <w:sz w:val="24"/>
-          <w:szCs w:val="24"/>
-          <w:u w:val="single" w:color="0000FF"/>
+          <w:rFonts w:asciiTheme="minorHAnsi" w:hAnsiTheme="minorHAnsi"/>
+          <w:sz w:val="24"/>
+          <w:szCs w:val="24"/>
         </w:rPr>
         <w:t xml:space="preserve"> or initials</w:t>
       </w:r>
       <w:r>
         <w:rPr>
-          <w:rFonts w:ascii="Cambria" w:hAnsi="Cambria" w:cs="Cambria"/>
-          <w:color w:val="0000FF"/>
-          <w:sz w:val="24"/>
-          <w:szCs w:val="24"/>
-          <w:u w:val="single" w:color="0000FF"/>
+          <w:rFonts w:asciiTheme="minorHAnsi" w:hAnsiTheme="minorHAnsi"/>
+          <w:sz w:val="24"/>
+          <w:szCs w:val="24"/>
         </w:rPr>
         <w:t>&gt;</w:t>
       </w:r>
-      <w:proofErr w:type="gramStart"/>
-      <w:r>
-        <w:rPr>
-          <w:rFonts w:ascii="Cambria" w:hAnsi="Cambria" w:cs="Cambria"/>
-          <w:color w:val="0000FF"/>
-          <w:sz w:val="24"/>
-          <w:szCs w:val="24"/>
-          <w:u w:val="single" w:color="0000FF"/>
+      <w:r>
+        <w:rPr>
+          <w:rFonts w:asciiTheme="minorHAnsi" w:hAnsiTheme="minorHAnsi"/>
+          <w:sz w:val="24"/>
+          <w:szCs w:val="24"/>
         </w:rPr>
         <w:t>.</w:t>
       </w:r>
       <w:r>
         <w:rPr>
-          <w:rFonts w:ascii="Cambria" w:hAnsi="Cambria" w:cs="Cambria"/>
-          <w:color w:val="0000FF"/>
-          <w:sz w:val="24"/>
-          <w:szCs w:val="24"/>
-          <w:u w:val="single" w:color="0000FF"/>
+          <w:rFonts w:asciiTheme="minorHAnsi" w:hAnsiTheme="minorHAnsi"/>
+          <w:sz w:val="24"/>
+          <w:szCs w:val="24"/>
         </w:rPr>
         <w:t>cfapps.io</w:t>
       </w:r>
-      <w:proofErr w:type="gramEnd"/>
+      <w:r>
+        <w:rPr>
+          <w:rFonts w:asciiTheme="minorHAnsi" w:hAnsiTheme="minorHAnsi"/>
+          <w:sz w:val="24"/>
+          <w:szCs w:val="24"/>
+        </w:rPr>
+        <w:t>. There is not much to see yet but you</w:t>
+      </w:r>
+      <w:r>
+        <w:rPr>
+          <w:rFonts w:asciiTheme="minorHAnsi" w:hAnsiTheme="minorHAnsi" w:hint="eastAsia"/>
+          <w:sz w:val="24"/>
+          <w:szCs w:val="24"/>
+        </w:rPr>
+        <w:t>’</w:t>
+      </w:r>
+      <w:r>
+        <w:rPr>
+          <w:rFonts w:asciiTheme="minorHAnsi" w:hAnsiTheme="minorHAnsi"/>
+          <w:sz w:val="24"/>
+          <w:szCs w:val="24"/>
+        </w:rPr>
+        <w:t xml:space="preserve">ll notice that for the developer there was no environment to install.  Node.js is a supported </w:t>
+      </w:r>
+      <w:r>
+        <w:rPr>
+          <w:rFonts w:asciiTheme="minorHAnsi" w:hAnsiTheme="minorHAnsi" w:hint="eastAsia"/>
+          <w:sz w:val="24"/>
+          <w:szCs w:val="24"/>
+        </w:rPr>
+        <w:t>“</w:t>
+      </w:r>
+      <w:r>
+        <w:rPr>
+          <w:rFonts w:asciiTheme="minorHAnsi" w:hAnsiTheme="minorHAnsi"/>
+          <w:sz w:val="24"/>
+          <w:szCs w:val="24"/>
+        </w:rPr>
+        <w:t>buildpack</w:t>
+      </w:r>
+      <w:r>
+        <w:rPr>
+          <w:rFonts w:asciiTheme="minorHAnsi" w:hAnsiTheme="minorHAnsi" w:hint="eastAsia"/>
+          <w:sz w:val="24"/>
+          <w:szCs w:val="24"/>
+        </w:rPr>
+        <w:t>”</w:t>
+      </w:r>
+      <w:r>
+        <w:rPr>
+          <w:rFonts w:asciiTheme="minorHAnsi" w:hAnsiTheme="minorHAnsi"/>
+          <w:sz w:val="24"/>
+          <w:szCs w:val="24"/>
+        </w:rPr>
+        <w:t xml:space="preserve"> and was ready and available for deployment. We only had to push our app to enjoy the benefits. </w:t>
+      </w:r>
     </w:p>
     <w:p>
       <w:pPr>
@@ -1058,114 +1677,11 @@
         <w:adjustRightInd w:val="0"/>
         <w:ind w:firstLine="720"/>
         <w:rPr>
-          <w:color w:val="FF0000"/>
-          <w:sz w:val="24"/>
-          <w:szCs w:val="24"/>
-          <w:u w:color="0000FF"/>
-        </w:rPr>
-      </w:pPr>
-      <w:r>
-        <w:rPr>
-          <w:color w:val="FF0000"/>
-          <w:sz w:val="24"/>
-          <w:szCs w:val="24"/>
-          <w:u w:color="0000FF"/>
-        </w:rPr>
-        <w:t>[Note: this is not currently working.  We can add with time to both apps]</w:t>
-      </w:r>
-    </w:p>
-    <w:p>
-      <w:pPr>
-        <w:pStyle w:val="ListParagraph"/>
-        <w:widowControl w:val="0"/>
-        <w:numPr>
-          <w:ilvl w:val="0"/>
-          <w:numId w:val="7"/>
-        </w:numPr>
-        <w:autoSpaceDE w:val="0"/>
-        <w:autoSpaceDN w:val="0"/>
-        <w:adjustRightInd w:val="0"/>
-        <w:rPr>
-          <w:sz w:val="24"/>
-          <w:szCs w:val="24"/>
-          <w:u w:color="0000FF"/>
-        </w:rPr>
-      </w:pPr>
-      <w:r>
-        <w:rPr>
-          <w:rFonts w:ascii="Symbol" w:hAnsi="Symbol" w:cs="Symbol"/>
-          <w:sz w:val="24"/>
-          <w:szCs w:val="24"/>
-          <w:u w:color="0000FF"/>
-        </w:rPr>
-        <w:t></w:t>
-      </w:r>
-      <w:proofErr w:type="spellStart"/>
-      <w:r>
-        <w:rPr>
-          <w:rFonts w:ascii="Cambria" w:hAnsi="Cambria" w:cs="Cambria"/>
-          <w:sz w:val="24"/>
-          <w:szCs w:val="24"/>
-          <w:u w:color="0000FF"/>
-        </w:rPr>
-        <w:t>otice</w:t>
-      </w:r>
-      <w:proofErr w:type="spellEnd"/>
-      <w:r>
-        <w:rPr>
-          <w:rFonts w:ascii="Cambria" w:hAnsi="Cambria" w:cs="Cambria"/>
-          <w:sz w:val="24"/>
-          <w:szCs w:val="24"/>
-          <w:u w:color="0000FF"/>
-        </w:rPr>
-        <w:t xml:space="preserve"> the IP address displayed at the top, this is the IP address of the container serving your instance.</w:t>
-      </w:r>
-    </w:p>
-    <w:p>
-      <w:pPr>
-        <w:pStyle w:val="ListParagraph"/>
-        <w:widowControl w:val="0"/>
-        <w:numPr>
-          <w:ilvl w:val="0"/>
-          <w:numId w:val="7"/>
-        </w:numPr>
-        <w:autoSpaceDE w:val="0"/>
-        <w:autoSpaceDN w:val="0"/>
-        <w:adjustRightInd w:val="0"/>
-        <w:rPr>
-          <w:rFonts w:ascii="Cambria" w:hAnsi="Cambria" w:cs="Cambria"/>
-          <w:sz w:val="24"/>
-          <w:szCs w:val="24"/>
-          <w:u w:color="0000FF"/>
-        </w:rPr>
-      </w:pPr>
-      <w:r>
-        <w:rPr>
-          <w:rFonts w:ascii="Cambria" w:hAnsi="Cambria" w:cs="Cambria"/>
-          <w:sz w:val="24"/>
-          <w:szCs w:val="24"/>
-          <w:u w:color="0000FF"/>
-        </w:rPr>
-        <w:t xml:space="preserve">Verify the </w:t>
-      </w:r>
-      <w:r>
-        <w:rPr>
-          <w:rFonts w:ascii="Cambria" w:hAnsi="Cambria" w:cs="Cambria"/>
-          <w:sz w:val="24"/>
-          <w:szCs w:val="24"/>
-          <w:u w:color="0000FF"/>
-        </w:rPr>
-        <w:t>mongo</w:t>
-      </w:r>
-      <w:r>
-        <w:rPr>
-          <w:rFonts w:ascii="Cambria" w:hAnsi="Cambria" w:cs="Cambria"/>
-          <w:sz w:val="24"/>
-          <w:szCs w:val="24"/>
-          <w:u w:color="0000FF"/>
-        </w:rPr>
-        <w:t xml:space="preserve"> service is not bound to the application. We’ll complete this in the next lab.</w:t>
-      </w:r>
+          <w:sz w:val="24"/>
+          <w:szCs w:val="24"/>
+          <w:u w:color="0000FF"/>
+        </w:rPr>
+      </w:pPr>
     </w:p>
     <w:p>
       <w:pPr>
@@ -1205,8 +1721,43 @@
           <w:szCs w:val="24"/>
           <w:u w:color="0000FF"/>
         </w:rPr>
-        <w:lastRenderedPageBreak/>
-        <w:t xml:space="preserve">When an application is pushed, a number of steps are completed and we want to see what the platform has configured.  This can easily be done using the Files command. Let’s review what the files command can do. </w:t>
+        <w:t xml:space="preserve">When an application is pushed, a number of steps are completed and we want to see what the platform has configured.  </w:t>
+      </w:r>
+      <w:r>
+        <w:rPr>
+          <w:rFonts w:ascii="Cambria" w:hAnsi="Cambria" w:cs="Cambria"/>
+          <w:sz w:val="24"/>
+          <w:szCs w:val="24"/>
+          <w:u w:color="0000FF"/>
+        </w:rPr>
+        <w:t>You can verify that you</w:t>
+      </w:r>
+      <w:r>
+        <w:rPr>
+          <w:rFonts w:ascii="Cambria" w:hAnsi="Cambria" w:cs="Cambria" w:hint="eastAsia"/>
+          <w:sz w:val="24"/>
+          <w:szCs w:val="24"/>
+          <w:u w:color="0000FF"/>
+        </w:rPr>
+        <w:t>’</w:t>
+      </w:r>
+      <w:r>
+        <w:rPr>
+          <w:rFonts w:ascii="Cambria" w:hAnsi="Cambria" w:cs="Cambria"/>
+          <w:sz w:val="24"/>
+          <w:szCs w:val="24"/>
+          <w:u w:color="0000FF"/>
+        </w:rPr>
+        <w:t>re application is running within your space by the following command:</w:t>
+      </w:r>
+      <w:r>
+        <w:rPr>
+          <w:rFonts w:ascii="Cambria" w:hAnsi="Cambria" w:cs="Cambria"/>
+          <w:sz w:val="24"/>
+          <w:szCs w:val="24"/>
+          <w:u w:color="0000FF"/>
+        </w:rPr>
+        <w:t xml:space="preserve"> </w:t>
       </w:r>
     </w:p>
     <w:p>
@@ -1229,44 +1780,6 @@
         <w:autoSpaceDE w:val="0"/>
         <w:autoSpaceDN w:val="0"/>
         <w:adjustRightInd w:val="0"/>
-        <w:ind w:firstLine="360"/>
-        <w:rPr>
-          <w:rFonts w:ascii="Cambria" w:hAnsi="Cambria" w:cs="Cambria"/>
-          <w:sz w:val="24"/>
-          <w:szCs w:val="24"/>
-          <w:u w:color="0000FF"/>
-        </w:rPr>
-      </w:pPr>
-      <w:r>
-        <w:rPr>
-          <w:rFonts w:ascii="Cambria" w:hAnsi="Cambria" w:cs="Cambria"/>
-          <w:sz w:val="24"/>
-          <w:szCs w:val="24"/>
-          <w:u w:color="0000FF"/>
-        </w:rPr>
-        <w:t xml:space="preserve">The first step is to list all the files associated with our application.  </w:t>
-      </w:r>
-    </w:p>
-    <w:p>
-      <w:pPr>
-        <w:widowControl w:val="0"/>
-        <w:autoSpaceDE w:val="0"/>
-        <w:autoSpaceDN w:val="0"/>
-        <w:adjustRightInd w:val="0"/>
-        <w:ind w:left="720"/>
-        <w:rPr>
-          <w:sz w:val="24"/>
-          <w:szCs w:val="24"/>
-          <w:u w:color="0000FF"/>
-        </w:rPr>
-      </w:pPr>
-    </w:p>
-    <w:p>
-      <w:pPr>
-        <w:widowControl w:val="0"/>
-        <w:autoSpaceDE w:val="0"/>
-        <w:autoSpaceDN w:val="0"/>
-        <w:adjustRightInd w:val="0"/>
         <w:ind w:firstLine="720"/>
         <w:rPr>
           <w:i/>
@@ -1276,7 +1789,6 @@
           <w:u w:color="0000FF"/>
         </w:rPr>
       </w:pPr>
-      <w:proofErr w:type="spellStart"/>
       <w:r>
         <w:rPr>
           <w:rFonts w:ascii="Cambria" w:hAnsi="Cambria" w:cs="Cambria"/>
@@ -1286,9 +1798,8 @@
           <w:szCs w:val="24"/>
           <w:u w:color="0000FF"/>
         </w:rPr>
-        <w:t>cf</w:t>
-      </w:r>
-      <w:proofErr w:type="spellEnd"/>
+        <w:t xml:space="preserve">cf </w:t>
+      </w:r>
       <w:r>
         <w:rPr>
           <w:rFonts w:ascii="Cambria" w:hAnsi="Cambria" w:cs="Cambria"/>
@@ -1298,9 +1809,105 @@
           <w:szCs w:val="24"/>
           <w:u w:color="0000FF"/>
         </w:rPr>
-        <w:t xml:space="preserve"> files </w:t>
-      </w:r>
-      <w:r>
+        <w:t>apps</w:t>
+      </w:r>
+    </w:p>
+    <w:p>
+      <w:pPr>
+        <w:widowControl w:val="0"/>
+        <w:autoSpaceDE w:val="0"/>
+        <w:autoSpaceDN w:val="0"/>
+        <w:adjustRightInd w:val="0"/>
+        <w:rPr>
+          <w:sz w:val="24"/>
+          <w:szCs w:val="24"/>
+          <w:u w:color="0000FF"/>
+        </w:rPr>
+      </w:pPr>
+    </w:p>
+    <w:p>
+      <w:pPr>
+        <w:widowControl w:val="0"/>
+        <w:autoSpaceDE w:val="0"/>
+        <w:autoSpaceDN w:val="0"/>
+        <w:adjustRightInd w:val="0"/>
+        <w:ind w:left="360"/>
+        <w:rPr>
+          <w:rFonts w:asciiTheme="minorHAnsi" w:hAnsiTheme="minorHAnsi"/>
+          <w:sz w:val="24"/>
+          <w:szCs w:val="24"/>
+        </w:rPr>
+      </w:pPr>
+      <w:r>
+        <w:rPr>
+          <w:rFonts w:asciiTheme="minorHAnsi" w:hAnsiTheme="minorHAnsi"/>
+          <w:sz w:val="24"/>
+          <w:szCs w:val="24"/>
+        </w:rPr>
+        <w:t xml:space="preserve">This is only a </w:t>
+      </w:r>
+      <w:r>
+        <w:rPr>
+          <w:rFonts w:asciiTheme="minorHAnsi" w:hAnsiTheme="minorHAnsi" w:hint="eastAsia"/>
+          <w:sz w:val="24"/>
+          <w:szCs w:val="24"/>
+        </w:rPr>
+        <w:t>“</w:t>
+      </w:r>
+      <w:r>
+        <w:rPr>
+          <w:rFonts w:asciiTheme="minorHAnsi" w:hAnsiTheme="minorHAnsi"/>
+          <w:sz w:val="24"/>
+          <w:szCs w:val="24"/>
+        </w:rPr>
+        <w:t>Hello World</w:t>
+      </w:r>
+      <w:r>
+        <w:rPr>
+          <w:rFonts w:asciiTheme="minorHAnsi" w:hAnsiTheme="minorHAnsi" w:hint="eastAsia"/>
+          <w:sz w:val="24"/>
+          <w:szCs w:val="24"/>
+        </w:rPr>
+        <w:t>”</w:t>
+      </w:r>
+      <w:r>
+        <w:rPr>
+          <w:rFonts w:asciiTheme="minorHAnsi" w:hAnsiTheme="minorHAnsi"/>
+          <w:sz w:val="24"/>
+          <w:szCs w:val="24"/>
+        </w:rPr>
+        <w:t xml:space="preserve"> application but you can view the details of yo</w:t>
+      </w:r>
+      <w:r>
+        <w:rPr>
+          <w:rFonts w:asciiTheme="minorHAnsi" w:hAnsiTheme="minorHAnsi"/>
+          <w:sz w:val="24"/>
+          <w:szCs w:val="24"/>
+        </w:rPr>
+        <w:t>ur app with:</w:t>
+      </w:r>
+    </w:p>
+    <w:p>
+      <w:pPr>
+        <w:widowControl w:val="0"/>
+        <w:autoSpaceDE w:val="0"/>
+        <w:autoSpaceDN w:val="0"/>
+        <w:adjustRightInd w:val="0"/>
+        <w:ind w:left="360"/>
+        <w:rPr>
+          <w:rFonts w:asciiTheme="minorHAnsi" w:hAnsiTheme="minorHAnsi"/>
+          <w:sz w:val="24"/>
+          <w:szCs w:val="24"/>
+        </w:rPr>
+      </w:pPr>
+    </w:p>
+    <w:p>
+      <w:pPr>
+        <w:widowControl w:val="0"/>
+        <w:autoSpaceDE w:val="0"/>
+        <w:autoSpaceDN w:val="0"/>
+        <w:adjustRightInd w:val="0"/>
+        <w:ind w:firstLine="720"/>
         <w:rPr>
           <w:rFonts w:ascii="Cambria" w:hAnsi="Cambria" w:cs="Cambria"/>
           <w:i/>
@@ -1309,8 +1916,7 @@
           <w:szCs w:val="24"/>
           <w:u w:color="0000FF"/>
         </w:rPr>
-        <w:t>map.js</w:t>
-      </w:r>
+      </w:pPr>
       <w:r>
         <w:rPr>
           <w:rFonts w:ascii="Cambria" w:hAnsi="Cambria" w:cs="Cambria"/>
@@ -1320,10 +1926,16 @@
           <w:szCs w:val="24"/>
           <w:u w:color="0000FF"/>
         </w:rPr>
-        <w:t>-</w:t>
-      </w:r>
-      <w:proofErr w:type="spellStart"/>
-      <w:r>
+        <w:t xml:space="preserve">cf app webjs-user1 </w:t>
+      </w:r>
+    </w:p>
+    <w:p>
+      <w:pPr>
+        <w:widowControl w:val="0"/>
+        <w:autoSpaceDE w:val="0"/>
+        <w:autoSpaceDN w:val="0"/>
+        <w:adjustRightInd w:val="0"/>
+        <w:ind w:firstLine="720"/>
         <w:rPr>
           <w:rFonts w:ascii="Cambria" w:hAnsi="Cambria" w:cs="Cambria"/>
           <w:i/>
@@ -1332,489 +1944,44 @@
           <w:szCs w:val="24"/>
           <w:u w:color="0000FF"/>
         </w:rPr>
-        <w:t>userX</w:t>
-      </w:r>
-      <w:proofErr w:type="spellEnd"/>
-      <w:r>
-        <w:rPr>
-          <w:rFonts w:ascii="Cambria" w:hAnsi="Cambria" w:cs="Cambria"/>
-          <w:i/>
-          <w:iCs/>
-          <w:sz w:val="24"/>
-          <w:szCs w:val="24"/>
-          <w:u w:color="0000FF"/>
-        </w:rPr>
-        <w:t xml:space="preserve"> </w:t>
-      </w:r>
-    </w:p>
-    <w:p>
-      <w:pPr>
-        <w:widowControl w:val="0"/>
-        <w:autoSpaceDE w:val="0"/>
-        <w:autoSpaceDN w:val="0"/>
-        <w:adjustRightInd w:val="0"/>
-        <w:rPr>
-          <w:sz w:val="24"/>
-          <w:szCs w:val="24"/>
-          <w:u w:color="0000FF"/>
-        </w:rPr>
-      </w:pPr>
-    </w:p>
-    <w:p>
-      <w:pPr>
-        <w:widowControl w:val="0"/>
-        <w:autoSpaceDE w:val="0"/>
-        <w:autoSpaceDN w:val="0"/>
-        <w:adjustRightInd w:val="0"/>
-        <w:ind w:left="284"/>
-        <w:rPr>
-          <w:rFonts w:ascii="Cambria" w:hAnsi="Cambria" w:cs="Cambria"/>
-          <w:sz w:val="24"/>
-          <w:szCs w:val="24"/>
-          <w:u w:color="0000FF"/>
-        </w:rPr>
-      </w:pPr>
-      <w:r>
-        <w:rPr>
-          <w:rFonts w:ascii="Cambria" w:hAnsi="Cambria" w:cs="Cambria"/>
-          <w:sz w:val="24"/>
-          <w:szCs w:val="24"/>
-          <w:u w:color="0000FF"/>
-        </w:rPr>
-        <w:t xml:space="preserve">Next we can get more granular to look at specific files. For example, let’s review the environment variables in our container. We can see 2 special variables, VCAP_APPLICATION which gives runtime information about our application and VCAP_SERVICES which </w:t>
-      </w:r>
-      <w:proofErr w:type="gramStart"/>
-      <w:r>
-        <w:rPr>
-          <w:rFonts w:ascii="Cambria" w:hAnsi="Cambria" w:cs="Cambria"/>
-          <w:sz w:val="24"/>
-          <w:szCs w:val="24"/>
-          <w:u w:color="0000FF"/>
-        </w:rPr>
-        <w:t>gives</w:t>
-      </w:r>
-      <w:proofErr w:type="gramEnd"/>
-      <w:r>
-        <w:rPr>
-          <w:rFonts w:ascii="Cambria" w:hAnsi="Cambria" w:cs="Cambria"/>
-          <w:sz w:val="24"/>
-          <w:szCs w:val="24"/>
-          <w:u w:color="0000FF"/>
-        </w:rPr>
-        <w:t xml:space="preserve"> runtime information about the services bound to our application. You can review the assigned port and also assign your own environment variables when deploying.</w:t>
-      </w:r>
-    </w:p>
-    <w:p>
-      <w:pPr>
-        <w:widowControl w:val="0"/>
-        <w:autoSpaceDE w:val="0"/>
-        <w:autoSpaceDN w:val="0"/>
-        <w:adjustRightInd w:val="0"/>
-        <w:ind w:left="720"/>
-        <w:rPr>
-          <w:sz w:val="24"/>
-          <w:szCs w:val="24"/>
-          <w:u w:color="0000FF"/>
-        </w:rPr>
-      </w:pPr>
-    </w:p>
-    <w:p>
-      <w:pPr>
-        <w:widowControl w:val="0"/>
-        <w:autoSpaceDE w:val="0"/>
-        <w:autoSpaceDN w:val="0"/>
-        <w:adjustRightInd w:val="0"/>
-        <w:ind w:left="720"/>
-        <w:rPr>
-          <w:rFonts w:ascii="Cambria" w:hAnsi="Cambria" w:cs="Cambria"/>
-          <w:i/>
-          <w:iCs/>
-          <w:sz w:val="24"/>
-          <w:szCs w:val="24"/>
-          <w:u w:color="0000FF"/>
-        </w:rPr>
-      </w:pPr>
-      <w:proofErr w:type="spellStart"/>
-      <w:r>
-        <w:rPr>
-          <w:rFonts w:ascii="Cambria" w:hAnsi="Cambria" w:cs="Cambria"/>
-          <w:i/>
-          <w:iCs/>
-          <w:sz w:val="24"/>
-          <w:szCs w:val="24"/>
-          <w:u w:color="0000FF"/>
-        </w:rPr>
-        <w:t>cf</w:t>
-      </w:r>
-      <w:proofErr w:type="spellEnd"/>
-      <w:r>
-        <w:rPr>
-          <w:rFonts w:ascii="Cambria" w:hAnsi="Cambria" w:cs="Cambria"/>
-          <w:i/>
-          <w:iCs/>
-          <w:sz w:val="24"/>
-          <w:szCs w:val="24"/>
-          <w:u w:color="0000FF"/>
-        </w:rPr>
-        <w:t xml:space="preserve"> files web.js log/env.log</w:t>
-      </w:r>
-    </w:p>
-    <w:p>
-      <w:pPr>
-        <w:widowControl w:val="0"/>
-        <w:autoSpaceDE w:val="0"/>
-        <w:autoSpaceDN w:val="0"/>
-        <w:adjustRightInd w:val="0"/>
-        <w:ind w:left="720"/>
-        <w:rPr>
-          <w:rFonts w:ascii="Cambria" w:hAnsi="Cambria" w:cs="Cambria"/>
-          <w:i/>
-          <w:iCs/>
-          <w:sz w:val="24"/>
-          <w:szCs w:val="24"/>
-          <w:u w:color="0000FF"/>
-        </w:rPr>
-      </w:pPr>
-    </w:p>
-    <w:p>
-      <w:pPr>
-        <w:widowControl w:val="0"/>
-        <w:autoSpaceDE w:val="0"/>
-        <w:autoSpaceDN w:val="0"/>
-        <w:adjustRightInd w:val="0"/>
-        <w:ind w:firstLine="720"/>
-        <w:rPr>
-          <w:color w:val="FF0000"/>
-          <w:sz w:val="24"/>
-          <w:szCs w:val="24"/>
-          <w:u w:color="0000FF"/>
-        </w:rPr>
-      </w:pPr>
-      <w:r>
-        <w:rPr>
-          <w:color w:val="FF0000"/>
-          <w:sz w:val="24"/>
-          <w:szCs w:val="24"/>
-          <w:u w:color="0000FF"/>
-        </w:rPr>
-        <w:t xml:space="preserve">[Note: this is not currently working.  </w:t>
-      </w:r>
-      <w:r>
-        <w:rPr>
-          <w:color w:val="FF0000"/>
-          <w:sz w:val="24"/>
-          <w:szCs w:val="24"/>
-          <w:u w:color="0000FF"/>
-        </w:rPr>
-        <w:t>Has this command changed?</w:t>
-      </w:r>
-      <w:r>
-        <w:rPr>
-          <w:color w:val="FF0000"/>
-          <w:sz w:val="24"/>
-          <w:szCs w:val="24"/>
-          <w:u w:color="0000FF"/>
-        </w:rPr>
-        <w:t>]</w:t>
-      </w:r>
-    </w:p>
-    <w:p>
-      <w:pPr>
-        <w:widowControl w:val="0"/>
-        <w:autoSpaceDE w:val="0"/>
-        <w:autoSpaceDN w:val="0"/>
-        <w:adjustRightInd w:val="0"/>
-        <w:ind w:left="720"/>
-        <w:rPr>
-          <w:rFonts w:ascii="Cambria" w:hAnsi="Cambria" w:cs="Cambria"/>
-          <w:i/>
-          <w:iCs/>
-          <w:sz w:val="24"/>
-          <w:szCs w:val="24"/>
-          <w:u w:color="0000FF"/>
-        </w:rPr>
-      </w:pPr>
-    </w:p>
-    <w:p>
-      <w:pPr>
-        <w:widowControl w:val="0"/>
-        <w:autoSpaceDE w:val="0"/>
-        <w:autoSpaceDN w:val="0"/>
-        <w:adjustRightInd w:val="0"/>
-        <w:ind w:left="720"/>
-        <w:rPr>
-          <w:rFonts w:ascii="Cambria" w:hAnsi="Cambria" w:cs="Cambria"/>
-          <w:i/>
-          <w:iCs/>
-          <w:sz w:val="24"/>
-          <w:szCs w:val="24"/>
-          <w:u w:color="0000FF"/>
-        </w:rPr>
-      </w:pPr>
-      <w:r>
-        <w:rPr>
-          <w:rFonts w:ascii="Cambria" w:hAnsi="Cambria" w:cs="Cambria"/>
-          <w:i/>
-          <w:iCs/>
-          <w:sz w:val="24"/>
-          <w:szCs w:val="24"/>
-          <w:u w:color="0000FF"/>
-        </w:rPr>
-        <w:t>C02HV0SADV31</w:t>
-      </w:r>
-      <w:proofErr w:type="gramStart"/>
-      <w:r>
-        <w:rPr>
-          <w:rFonts w:ascii="Cambria" w:hAnsi="Cambria" w:cs="Cambria"/>
-          <w:i/>
-          <w:iCs/>
-          <w:sz w:val="24"/>
-          <w:szCs w:val="24"/>
-          <w:u w:color="0000FF"/>
-        </w:rPr>
-        <w:t>:PaaSTutorial</w:t>
-      </w:r>
-      <w:proofErr w:type="gramEnd"/>
-      <w:r>
-        <w:rPr>
-          <w:rFonts w:ascii="Cambria" w:hAnsi="Cambria" w:cs="Cambria"/>
-          <w:i/>
-          <w:iCs/>
-          <w:sz w:val="24"/>
-          <w:szCs w:val="24"/>
-          <w:u w:color="0000FF"/>
-        </w:rPr>
-        <w:t xml:space="preserve"> </w:t>
-      </w:r>
-      <w:proofErr w:type="spellStart"/>
-      <w:r>
-        <w:rPr>
-          <w:rFonts w:ascii="Cambria" w:hAnsi="Cambria" w:cs="Cambria"/>
-          <w:i/>
-          <w:iCs/>
-          <w:sz w:val="24"/>
-          <w:szCs w:val="24"/>
-          <w:u w:color="0000FF"/>
-        </w:rPr>
-        <w:t>wlund</w:t>
-      </w:r>
-      <w:proofErr w:type="spellEnd"/>
-      <w:r>
-        <w:rPr>
-          <w:rFonts w:ascii="Cambria" w:hAnsi="Cambria" w:cs="Cambria"/>
-          <w:i/>
-          <w:iCs/>
-          <w:sz w:val="24"/>
-          <w:szCs w:val="24"/>
-          <w:u w:color="0000FF"/>
-        </w:rPr>
-        <w:t xml:space="preserve">$ </w:t>
-      </w:r>
-      <w:proofErr w:type="spellStart"/>
-      <w:r>
-        <w:rPr>
-          <w:rFonts w:ascii="Cambria" w:hAnsi="Cambria" w:cs="Cambria"/>
-          <w:i/>
-          <w:iCs/>
-          <w:sz w:val="24"/>
-          <w:szCs w:val="24"/>
-          <w:u w:color="0000FF"/>
-        </w:rPr>
-        <w:t>cf</w:t>
-      </w:r>
-      <w:proofErr w:type="spellEnd"/>
-      <w:r>
-        <w:rPr>
-          <w:rFonts w:ascii="Cambria" w:hAnsi="Cambria" w:cs="Cambria"/>
-          <w:i/>
-          <w:iCs/>
-          <w:sz w:val="24"/>
-          <w:szCs w:val="24"/>
-          <w:u w:color="0000FF"/>
-        </w:rPr>
-        <w:t xml:space="preserve"> files web.js log/env.log</w:t>
-      </w:r>
-    </w:p>
-    <w:p>
-      <w:pPr>
-        <w:widowControl w:val="0"/>
-        <w:autoSpaceDE w:val="0"/>
-        <w:autoSpaceDN w:val="0"/>
-        <w:adjustRightInd w:val="0"/>
-        <w:ind w:left="720"/>
-        <w:rPr>
-          <w:rFonts w:ascii="Cambria" w:hAnsi="Cambria" w:cs="Cambria"/>
-          <w:i/>
-          <w:iCs/>
-          <w:sz w:val="24"/>
-          <w:szCs w:val="24"/>
-          <w:u w:color="0000FF"/>
-        </w:rPr>
-      </w:pPr>
-      <w:r>
-        <w:rPr>
-          <w:rFonts w:ascii="Cambria" w:hAnsi="Cambria" w:cs="Cambria"/>
-          <w:i/>
-          <w:iCs/>
-          <w:sz w:val="24"/>
-          <w:szCs w:val="24"/>
-          <w:u w:color="0000FF"/>
-        </w:rPr>
-        <w:t xml:space="preserve">Getting files for app </w:t>
-      </w:r>
-      <w:r>
-        <w:rPr>
-          <w:rFonts w:ascii="Cambria" w:hAnsi="Cambria" w:cs="Cambria"/>
-          <w:b/>
-          <w:bCs/>
-          <w:i/>
-          <w:iCs/>
-          <w:sz w:val="24"/>
-          <w:szCs w:val="24"/>
-          <w:u w:color="0000FF"/>
-        </w:rPr>
-        <w:t>web.js</w:t>
-      </w:r>
-      <w:r>
-        <w:rPr>
-          <w:rFonts w:ascii="Cambria" w:hAnsi="Cambria" w:cs="Cambria"/>
-          <w:i/>
-          <w:iCs/>
-          <w:sz w:val="24"/>
-          <w:szCs w:val="24"/>
-          <w:u w:color="0000FF"/>
-        </w:rPr>
-        <w:t xml:space="preserve"> in org </w:t>
-      </w:r>
-      <w:r>
-        <w:rPr>
-          <w:rFonts w:ascii="Cambria" w:hAnsi="Cambria" w:cs="Cambria"/>
-          <w:b/>
-          <w:bCs/>
-          <w:i/>
-          <w:iCs/>
-          <w:sz w:val="24"/>
-          <w:szCs w:val="24"/>
-          <w:u w:color="0000FF"/>
-        </w:rPr>
-        <w:t>Northwest</w:t>
-      </w:r>
-      <w:r>
-        <w:rPr>
-          <w:rFonts w:ascii="Cambria" w:hAnsi="Cambria" w:cs="Cambria"/>
-          <w:i/>
-          <w:iCs/>
-          <w:sz w:val="24"/>
-          <w:szCs w:val="24"/>
-          <w:u w:color="0000FF"/>
-        </w:rPr>
-        <w:t xml:space="preserve"> / space </w:t>
-      </w:r>
-      <w:r>
-        <w:rPr>
-          <w:rFonts w:ascii="Cambria" w:hAnsi="Cambria" w:cs="Cambria"/>
-          <w:b/>
-          <w:bCs/>
-          <w:i/>
-          <w:iCs/>
-          <w:sz w:val="24"/>
-          <w:szCs w:val="24"/>
-          <w:u w:color="0000FF"/>
-        </w:rPr>
-        <w:t>development</w:t>
-      </w:r>
-      <w:r>
-        <w:rPr>
-          <w:rFonts w:ascii="Cambria" w:hAnsi="Cambria" w:cs="Cambria"/>
-          <w:i/>
-          <w:iCs/>
-          <w:sz w:val="24"/>
-          <w:szCs w:val="24"/>
-          <w:u w:color="0000FF"/>
-        </w:rPr>
-        <w:t xml:space="preserve"> as </w:t>
-      </w:r>
-      <w:r>
-        <w:rPr>
-          <w:rFonts w:ascii="Cambria" w:hAnsi="Cambria" w:cs="Cambria"/>
-          <w:b/>
-          <w:bCs/>
-          <w:i/>
-          <w:iCs/>
-          <w:sz w:val="24"/>
-          <w:szCs w:val="24"/>
-          <w:u w:color="0000FF"/>
-        </w:rPr>
-        <w:t>wlund@gopivotal.com</w:t>
-      </w:r>
-      <w:r>
-        <w:rPr>
-          <w:rFonts w:ascii="Cambria" w:hAnsi="Cambria" w:cs="Cambria"/>
-          <w:i/>
-          <w:iCs/>
-          <w:sz w:val="24"/>
-          <w:szCs w:val="24"/>
-          <w:u w:color="0000FF"/>
-        </w:rPr>
-        <w:t>...</w:t>
-      </w:r>
-    </w:p>
-    <w:p>
-      <w:pPr>
-        <w:widowControl w:val="0"/>
-        <w:autoSpaceDE w:val="0"/>
-        <w:autoSpaceDN w:val="0"/>
-        <w:adjustRightInd w:val="0"/>
-        <w:ind w:left="720"/>
-        <w:rPr>
-          <w:rFonts w:ascii="Cambria" w:hAnsi="Cambria" w:cs="Cambria"/>
-          <w:i/>
-          <w:iCs/>
-          <w:sz w:val="24"/>
-          <w:szCs w:val="24"/>
-          <w:u w:color="0000FF"/>
-        </w:rPr>
-      </w:pPr>
-      <w:r>
-        <w:rPr>
-          <w:rFonts w:ascii="Cambria" w:hAnsi="Cambria" w:cs="Cambria"/>
-          <w:b/>
-          <w:bCs/>
-          <w:i/>
-          <w:iCs/>
-          <w:sz w:val="24"/>
-          <w:szCs w:val="24"/>
-          <w:u w:color="0000FF"/>
-        </w:rPr>
-        <w:t>FAILED</w:t>
-      </w:r>
-    </w:p>
-    <w:p>
-      <w:pPr>
-        <w:widowControl w:val="0"/>
-        <w:autoSpaceDE w:val="0"/>
-        <w:autoSpaceDN w:val="0"/>
-        <w:adjustRightInd w:val="0"/>
-        <w:ind w:left="720"/>
-        <w:rPr>
-          <w:rFonts w:ascii="Cambria" w:hAnsi="Cambria" w:cs="Cambria"/>
-          <w:i/>
-          <w:iCs/>
-          <w:sz w:val="24"/>
-          <w:szCs w:val="24"/>
-          <w:u w:color="0000FF"/>
-        </w:rPr>
-      </w:pPr>
-      <w:r>
-        <w:rPr>
-          <w:rFonts w:ascii="Cambria" w:hAnsi="Cambria" w:cs="Cambria"/>
-          <w:i/>
-          <w:iCs/>
-          <w:sz w:val="24"/>
-          <w:szCs w:val="24"/>
-          <w:u w:color="0000FF"/>
-        </w:rPr>
-        <w:t>Server error, status code: 404, error code: 0, message:</w:t>
+      </w:pPr>
+    </w:p>
+    <w:p>
+      <w:pPr>
+        <w:widowControl w:val="0"/>
+        <w:autoSpaceDE w:val="0"/>
+        <w:autoSpaceDN w:val="0"/>
+        <w:adjustRightInd w:val="0"/>
+        <w:ind w:left="360"/>
+        <w:rPr>
+          <w:rFonts w:asciiTheme="minorHAnsi" w:hAnsiTheme="minorHAnsi"/>
+          <w:sz w:val="24"/>
+          <w:szCs w:val="24"/>
+        </w:rPr>
+      </w:pPr>
+      <w:r>
+        <w:rPr>
+          <w:rFonts w:asciiTheme="minorHAnsi" w:hAnsiTheme="minorHAnsi"/>
+          <w:sz w:val="24"/>
+          <w:szCs w:val="24"/>
+        </w:rPr>
+        <w:t>Tuck this command way as you</w:t>
+      </w:r>
+      <w:r>
+        <w:rPr>
+          <w:rFonts w:asciiTheme="minorHAnsi" w:hAnsiTheme="minorHAnsi" w:hint="eastAsia"/>
+          <w:sz w:val="24"/>
+          <w:szCs w:val="24"/>
+        </w:rPr>
+        <w:t>’</w:t>
+      </w:r>
+      <w:r>
+        <w:rPr>
+          <w:rFonts w:asciiTheme="minorHAnsi" w:hAnsiTheme="minorHAnsi"/>
+          <w:sz w:val="24"/>
+          <w:szCs w:val="24"/>
+        </w:rPr>
+        <w:t xml:space="preserve">ll use it later to view the services that we will be binding to it. </w:t>
       </w:r>
     </w:p>
     <w:p>
@@ -1907,7 +2074,25 @@
           <w:szCs w:val="24"/>
           <w:u w:color="0000FF"/>
         </w:rPr>
-        <w:t xml:space="preserve"> and let’s check the health, running instances, route and other details for the application we’ve pushed. Access http://console.cfdemo5.fe.gopivotal.com with your credentials.</w:t>
+        <w:t xml:space="preserve"> and let’s check the health, running instances, route and other details for the application we’ve pushed. Access http://</w:t>
+      </w:r>
+      <w:r>
+        <w:rPr>
+          <w:rFonts w:ascii="Cambria" w:hAnsi="Cambria" w:cs="Cambria"/>
+          <w:sz w:val="24"/>
+          <w:szCs w:val="24"/>
+          <w:u w:color="0000FF"/>
+        </w:rPr>
+        <w:t>run.pivital.io</w:t>
+      </w:r>
+      <w:r>
+        <w:rPr>
+          <w:rFonts w:ascii="Cambria" w:hAnsi="Cambria" w:cs="Cambria"/>
+          <w:sz w:val="24"/>
+          <w:szCs w:val="24"/>
+          <w:u w:color="0000FF"/>
+        </w:rPr>
+        <w:t xml:space="preserve"> with your credentials.</w:t>
       </w:r>
     </w:p>
     <w:p>
@@ -1925,6 +2110,22 @@
           <w:u w:color="0000FF"/>
         </w:rPr>
       </w:pPr>
+    </w:p>
+    <w:p>
+      <w:pPr>
+        <w:pStyle w:val="ListParagraph"/>
+        <w:widowControl w:val="0"/>
+        <w:autoSpaceDE w:val="0"/>
+        <w:autoSpaceDN w:val="0"/>
+        <w:adjustRightInd w:val="0"/>
+        <w:ind w:left="360"/>
+        <w:rPr>
+          <w:rFonts w:ascii="Cambria" w:hAnsi="Cambria" w:cs="Cambria"/>
+          <w:sz w:val="24"/>
+          <w:szCs w:val="24"/>
+          <w:u w:color="0000FF"/>
+        </w:rPr>
+      </w:pPr>
       <w:r>
         <w:rPr>
           <w:rFonts w:ascii="Cambria" w:hAnsi="Cambria" w:cs="Cambria"/>
@@ -1967,6 +2168,244 @@
           <w:u w:color="0000FF"/>
         </w:rPr>
       </w:pPr>
+    </w:p>
+    <w:p>
+      <w:pPr>
+        <w:widowControl w:val="0"/>
+        <w:autoSpaceDE w:val="0"/>
+        <w:autoSpaceDN w:val="0"/>
+        <w:adjustRightInd w:val="0"/>
+        <w:ind w:left="720"/>
+        <w:rPr>
+          <w:rFonts w:ascii="Cambria" w:hAnsi="Cambria" w:cs="Cambria"/>
+          <w:sz w:val="24"/>
+          <w:szCs w:val="24"/>
+          <w:u w:color="0000FF"/>
+        </w:rPr>
+      </w:pPr>
+      <w:r>
+        <w:rPr>
+          <w:rFonts w:ascii="Cambria" w:hAnsi="Cambria" w:cs="Cambria"/>
+          <w:noProof/>
+          <w:sz w:val="24"/>
+          <w:szCs w:val="24"/>
+          <w:u w:color="0000FF"/>
+        </w:rPr>
+        <w:drawing>
+          <wp:inline distT="0" distB="0" distL="0" distR="0" wp14:anchorId="1D970BA7" wp14:editId="0013C9E6">
+            <wp:extent cx="5486400" cy="4789805"/>
+            <wp:effectExtent l="0" t="0" r="0" b="10795"/>
+            <wp:docPr id="2" name="Picture 2"/>
+            <wp:cNvGraphicFramePr>
+              <a:graphicFrameLocks xmlns:a="http://schemas.openxmlformats.org/drawingml/2006/main" noChangeAspect="1"/>
+            </wp:cNvGraphicFramePr>
+            <a:graphic xmlns:a="http://schemas.openxmlformats.org/drawingml/2006/main">
+              <a:graphicData uri="http://schemas.openxmlformats.org/drawingml/2006/picture">
+                <pic:pic xmlns:pic="http://schemas.openxmlformats.org/drawingml/2006/picture">
+                  <pic:nvPicPr>
+                    <pic:cNvPr id="0" name="Screen Shot 2014-09-18 at 4.33.12 PM.png"/>
+                    <pic:cNvPicPr/>
+                  </pic:nvPicPr>
+                  <pic:blipFill>
+                    <a:blip r:embed="rId7">
+                      <a:extLst>
+                        <a:ext uri="{28A0092B-C50C-407E-A947-70E740481C1C}">
+                          <a14:useLocalDpi xmlns:a14="http://schemas.microsoft.com/office/drawing/2010/main" val="0"/>
+                        </a:ext>
+                      </a:extLst>
+                    </a:blip>
+                    <a:stretch>
+                      <a:fillRect/>
+                    </a:stretch>
+                  </pic:blipFill>
+                  <pic:spPr>
+                    <a:xfrm>
+                      <a:off x="0" y="0"/>
+                      <a:ext cx="5486400" cy="4789805"/>
+                    </a:xfrm>
+                    <a:prstGeom prst="rect">
+                      <a:avLst/>
+                    </a:prstGeom>
+                  </pic:spPr>
+                </pic:pic>
+              </a:graphicData>
+            </a:graphic>
+          </wp:inline>
+        </w:drawing>
+      </w:r>
+    </w:p>
+    <w:p>
+      <w:pPr>
+        <w:widowControl w:val="0"/>
+        <w:autoSpaceDE w:val="0"/>
+        <w:autoSpaceDN w:val="0"/>
+        <w:adjustRightInd w:val="0"/>
+        <w:ind w:left="720"/>
+        <w:rPr>
+          <w:rFonts w:ascii="Cambria" w:hAnsi="Cambria" w:cs="Cambria"/>
+          <w:sz w:val="24"/>
+          <w:szCs w:val="24"/>
+          <w:u w:color="0000FF"/>
+        </w:rPr>
+      </w:pPr>
+    </w:p>
+    <w:p>
+      <w:pPr>
+        <w:widowControl w:val="0"/>
+        <w:autoSpaceDE w:val="0"/>
+        <w:autoSpaceDN w:val="0"/>
+        <w:adjustRightInd w:val="0"/>
+        <w:ind w:left="720"/>
+        <w:rPr>
+          <w:rFonts w:ascii="Cambria" w:hAnsi="Cambria" w:cs="Cambria"/>
+          <w:sz w:val="24"/>
+          <w:szCs w:val="24"/>
+          <w:u w:color="0000FF"/>
+        </w:rPr>
+      </w:pPr>
+      <w:r>
+        <w:rPr>
+          <w:rFonts w:ascii="Cambria" w:hAnsi="Cambria" w:cs="Cambria"/>
+          <w:sz w:val="24"/>
+          <w:szCs w:val="24"/>
+          <w:u w:color="0000FF"/>
+        </w:rPr>
+        <w:t xml:space="preserve">Now you can select your app as highlighted and see the details. </w:t>
+      </w:r>
+    </w:p>
+    <w:p>
+      <w:pPr>
+        <w:widowControl w:val="0"/>
+        <w:autoSpaceDE w:val="0"/>
+        <w:autoSpaceDN w:val="0"/>
+        <w:adjustRightInd w:val="0"/>
+        <w:ind w:left="720"/>
+        <w:rPr>
+          <w:rFonts w:ascii="Cambria" w:hAnsi="Cambria" w:cs="Cambria"/>
+          <w:sz w:val="24"/>
+          <w:szCs w:val="24"/>
+          <w:u w:color="0000FF"/>
+        </w:rPr>
+      </w:pPr>
+    </w:p>
+    <w:p>
+      <w:pPr>
+        <w:widowControl w:val="0"/>
+        <w:autoSpaceDE w:val="0"/>
+        <w:autoSpaceDN w:val="0"/>
+        <w:adjustRightInd w:val="0"/>
+        <w:ind w:left="720"/>
+        <w:rPr>
+          <w:rFonts w:ascii="Cambria" w:hAnsi="Cambria" w:cs="Cambria"/>
+          <w:sz w:val="24"/>
+          <w:szCs w:val="24"/>
+          <w:u w:color="0000FF"/>
+        </w:rPr>
+      </w:pPr>
+      <w:r>
+        <w:rPr>
+          <w:rFonts w:ascii="Cambria" w:hAnsi="Cambria" w:cs="Cambria"/>
+          <w:noProof/>
+          <w:sz w:val="24"/>
+          <w:szCs w:val="24"/>
+          <w:u w:color="0000FF"/>
+        </w:rPr>
+        <w:drawing>
+          <wp:inline distT="0" distB="0" distL="0" distR="0" wp14:anchorId="1761E1F9" wp14:editId="3E0635A9">
+            <wp:extent cx="5486400" cy="3275965"/>
+            <wp:effectExtent l="0" t="0" r="0" b="635"/>
+            <wp:docPr id="3" name="Picture 3"/>
+            <wp:cNvGraphicFramePr>
+              <a:graphicFrameLocks xmlns:a="http://schemas.openxmlformats.org/drawingml/2006/main" noChangeAspect="1"/>
+            </wp:cNvGraphicFramePr>
+            <a:graphic xmlns:a="http://schemas.openxmlformats.org/drawingml/2006/main">
+              <a:graphicData uri="http://schemas.openxmlformats.org/drawingml/2006/picture">
+                <pic:pic xmlns:pic="http://schemas.openxmlformats.org/drawingml/2006/picture">
+                  <pic:nvPicPr>
+                    <pic:cNvPr id="0" name="Screen Shot 2014-09-18 at 4.41.45 PM.png"/>
+                    <pic:cNvPicPr/>
+                  </pic:nvPicPr>
+                  <pic:blipFill>
+                    <a:blip r:embed="rId8">
+                      <a:extLst>
+                        <a:ext uri="{28A0092B-C50C-407E-A947-70E740481C1C}">
+                          <a14:useLocalDpi xmlns:a14="http://schemas.microsoft.com/office/drawing/2010/main" val="0"/>
+                        </a:ext>
+                      </a:extLst>
+                    </a:blip>
+                    <a:stretch>
+                      <a:fillRect/>
+                    </a:stretch>
+                  </pic:blipFill>
+                  <pic:spPr>
+                    <a:xfrm>
+                      <a:off x="0" y="0"/>
+                      <a:ext cx="5486400" cy="3275965"/>
+                    </a:xfrm>
+                    <a:prstGeom prst="rect">
+                      <a:avLst/>
+                    </a:prstGeom>
+                  </pic:spPr>
+                </pic:pic>
+              </a:graphicData>
+            </a:graphic>
+          </wp:inline>
+        </w:drawing>
+      </w:r>
+    </w:p>
+    <w:p>
+      <w:pPr>
+        <w:widowControl w:val="0"/>
+        <w:autoSpaceDE w:val="0"/>
+        <w:autoSpaceDN w:val="0"/>
+        <w:adjustRightInd w:val="0"/>
+        <w:ind w:left="720"/>
+        <w:rPr>
+          <w:rFonts w:ascii="Cambria" w:hAnsi="Cambria" w:cs="Cambria"/>
+          <w:sz w:val="24"/>
+          <w:szCs w:val="24"/>
+          <w:u w:color="0000FF"/>
+        </w:rPr>
+      </w:pPr>
+    </w:p>
+    <w:p>
+      <w:pPr>
+        <w:widowControl w:val="0"/>
+        <w:autoSpaceDE w:val="0"/>
+        <w:autoSpaceDN w:val="0"/>
+        <w:adjustRightInd w:val="0"/>
+        <w:ind w:left="720"/>
+        <w:rPr>
+          <w:rFonts w:ascii="Cambria" w:hAnsi="Cambria" w:cs="Cambria"/>
+          <w:sz w:val="24"/>
+          <w:szCs w:val="24"/>
+          <w:u w:color="0000FF"/>
+        </w:rPr>
+      </w:pPr>
+    </w:p>
+    <w:p>
+      <w:pPr>
+        <w:widowControl w:val="0"/>
+        <w:autoSpaceDE w:val="0"/>
+        <w:autoSpaceDN w:val="0"/>
+        <w:adjustRightInd w:val="0"/>
+        <w:ind w:left="720"/>
+        <w:rPr>
+          <w:rFonts w:ascii="Cambria" w:hAnsi="Cambria" w:cs="Cambria"/>
+          <w:sz w:val="24"/>
+          <w:szCs w:val="24"/>
+          <w:u w:color="0000FF"/>
+        </w:rPr>
+      </w:pPr>
+      <w:r>
+        <w:rPr>
+          <w:rFonts w:ascii="Cambria" w:hAnsi="Cambria" w:cs="Cambria"/>
+          <w:sz w:val="24"/>
+          <w:szCs w:val="24"/>
+          <w:u w:color="0000FF"/>
+        </w:rPr>
+        <w:t xml:space="preserve">That completes how to push an application to cloudfoundry. </w:t>
+      </w:r>
     </w:p>
     <w:p>
       <w:pPr>
@@ -2654,7 +3093,6 @@
   <w:style w:type="character" w:default="1" w:styleId="DefaultParagraphFont">
     <w:name w:val="Default Paragraph Font"/>
     <w:uiPriority w:val="1"/>
-    <w:semiHidden/>
     <w:unhideWhenUsed/>
   </w:style>
   <w:style w:type="table" w:default="1" w:styleId="TableNormal">
@@ -2698,6 +3136,33 @@
     <w:rPr>
       <w:color w:val="0000FF" w:themeColor="hyperlink"/>
       <w:u w:val="single"/>
+    </w:rPr>
+  </w:style>
+  <w:style w:type="paragraph" w:styleId="BalloonText">
+    <w:name w:val="Balloon Text"/>
+    <w:basedOn w:val="Normal"/>
+    <w:link w:val="BalloonTextChar"/>
+    <w:uiPriority w:val="99"/>
+    <w:semiHidden/>
+    <w:unhideWhenUsed/>
+    <w:rsid w:val="00785A38"/>
+    <w:rPr>
+      <w:rFonts w:ascii="Lucida Grande" w:hAnsi="Lucida Grande" w:cs="Lucida Grande"/>
+      <w:sz w:val="18"/>
+      <w:szCs w:val="18"/>
+    </w:rPr>
+  </w:style>
+  <w:style w:type="character" w:customStyle="1" w:styleId="BalloonTextChar">
+    <w:name w:val="Balloon Text Char"/>
+    <w:basedOn w:val="DefaultParagraphFont"/>
+    <w:link w:val="BalloonText"/>
+    <w:uiPriority w:val="99"/>
+    <w:semiHidden/>
+    <w:rsid w:val="00785A38"/>
+    <w:rPr>
+      <w:rFonts w:ascii="Lucida Grande" w:hAnsi="Lucida Grande" w:cs="Lucida Grande"/>
+      <w:sz w:val="18"/>
+      <w:szCs w:val="18"/>
     </w:rPr>
   </w:style>
 </w:styles>
@@ -2860,7 +3325,6 @@
   <w:style w:type="character" w:default="1" w:styleId="DefaultParagraphFont">
     <w:name w:val="Default Paragraph Font"/>
     <w:uiPriority w:val="1"/>
-    <w:semiHidden/>
     <w:unhideWhenUsed/>
   </w:style>
   <w:style w:type="table" w:default="1" w:styleId="TableNormal">
@@ -2904,6 +3368,33 @@
     <w:rPr>
       <w:color w:val="0000FF" w:themeColor="hyperlink"/>
       <w:u w:val="single"/>
+    </w:rPr>
+  </w:style>
+  <w:style w:type="paragraph" w:styleId="BalloonText">
+    <w:name w:val="Balloon Text"/>
+    <w:basedOn w:val="Normal"/>
+    <w:link w:val="BalloonTextChar"/>
+    <w:uiPriority w:val="99"/>
+    <w:semiHidden/>
+    <w:unhideWhenUsed/>
+    <w:rsid w:val="00785A38"/>
+    <w:rPr>
+      <w:rFonts w:ascii="Lucida Grande" w:hAnsi="Lucida Grande" w:cs="Lucida Grande"/>
+      <w:sz w:val="18"/>
+      <w:szCs w:val="18"/>
+    </w:rPr>
+  </w:style>
+  <w:style w:type="character" w:customStyle="1" w:styleId="BalloonTextChar">
+    <w:name w:val="Balloon Text Char"/>
+    <w:basedOn w:val="DefaultParagraphFont"/>
+    <w:link w:val="BalloonText"/>
+    <w:uiPriority w:val="99"/>
+    <w:semiHidden/>
+    <w:rsid w:val="00785A38"/>
+    <w:rPr>
+      <w:rFonts w:ascii="Lucida Grande" w:hAnsi="Lucida Grande" w:cs="Lucida Grande"/>
+      <w:sz w:val="18"/>
+      <w:szCs w:val="18"/>
     </w:rPr>
   </w:style>
 </w:styles>

</xml_diff>